<commit_message>
New template for NIH
Updated placeholders and graphics
</commit_message>
<xml_diff>
--- a/client/templates/lay-person-abstract/lay-person-abstract-template.docx
+++ b/client/templates/lay-person-abstract/lay-person-abstract-template.docx
@@ -6,6 +6,14 @@
       <w:tblPr>
         <w:tblStyle w:val="TableGrid"/>
         <w:tblW w:w="11525" w:type="dxa"/>
+        <w:tblBorders>
+          <w:top w:val="single" w:sz="12" w:space="0" w:color="326297"/>
+          <w:left w:val="single" w:sz="12" w:space="0" w:color="326297"/>
+          <w:bottom w:val="single" w:sz="12" w:space="0" w:color="326297"/>
+          <w:right w:val="single" w:sz="12" w:space="0" w:color="326297"/>
+          <w:insideH w:val="single" w:sz="12" w:space="0" w:color="326297"/>
+          <w:insideV w:val="single" w:sz="12" w:space="0" w:color="326297"/>
+        </w:tblBorders>
         <w:tblLayout w:type="fixed"/>
         <w:tblCellMar>
           <w:top w:w="43" w:type="dxa"/>
@@ -15,9 +23,10 @@
         <w:tblLook w:val="04A0" w:firstRow="1" w:lastRow="0" w:firstColumn="1" w:lastColumn="0" w:noHBand="0" w:noVBand="1"/>
       </w:tblPr>
       <w:tblGrid>
-        <w:gridCol w:w="5601"/>
-        <w:gridCol w:w="180"/>
-        <w:gridCol w:w="5744"/>
+        <w:gridCol w:w="2160"/>
+        <w:gridCol w:w="3441"/>
+        <w:gridCol w:w="164"/>
+        <w:gridCol w:w="5760"/>
       </w:tblGrid>
       <w:tr>
         <w:trPr>
@@ -25,7 +34,103 @@
         </w:trPr>
         <w:tc>
           <w:tcPr>
-            <w:tcW w:w="11525" w:type="dxa"/>
+            <w:tcW w:w="2160" w:type="dxa"/>
+            <w:tcBorders>
+              <w:top w:val="nil"/>
+              <w:left w:val="nil"/>
+              <w:bottom w:val="nil"/>
+              <w:right w:val="nil"/>
+            </w:tcBorders>
+          </w:tcPr>
+          <w:p>
+            <w:pPr>
+              <w:ind w:left="1440"/>
+              <w:rPr>
+                <w:rFonts w:ascii="Arial Nova" w:hAnsi="Arial Nova" w:cs="Arial"/>
+                <w:color w:val="1B5E86"/>
+              </w:rPr>
+            </w:pPr>
+            <w:r>
+              <w:rPr>
+                <w:noProof/>
+              </w:rPr>
+              <w:drawing>
+                <wp:anchor distT="0" distB="0" distL="114300" distR="114300" simplePos="0" relativeHeight="251663369" behindDoc="0" locked="0" layoutInCell="1" allowOverlap="1" wp14:anchorId="2582E138" wp14:editId="72A4889A">
+                  <wp:simplePos x="0" y="0"/>
+                  <wp:positionH relativeFrom="column">
+                    <wp:posOffset>-27940</wp:posOffset>
+                  </wp:positionH>
+                  <wp:positionV relativeFrom="paragraph">
+                    <wp:posOffset>0</wp:posOffset>
+                  </wp:positionV>
+                  <wp:extent cx="939800" cy="826770"/>
+                  <wp:effectExtent l="0" t="0" r="0" b="0"/>
+                  <wp:wrapSquare wrapText="bothSides"/>
+                  <wp:docPr id="395756428" name="Picture 2"/>
+                  <wp:cNvGraphicFramePr>
+                    <a:graphicFrameLocks xmlns:a="http://schemas.openxmlformats.org/drawingml/2006/main" noChangeAspect="1"/>
+                  </wp:cNvGraphicFramePr>
+                  <a:graphic xmlns:a="http://schemas.openxmlformats.org/drawingml/2006/main">
+                    <a:graphicData uri="http://schemas.openxmlformats.org/drawingml/2006/picture">
+                      <pic:pic xmlns:pic="http://schemas.openxmlformats.org/drawingml/2006/picture">
+                        <pic:nvPicPr>
+                          <pic:cNvPr id="0" name="Picture 3"/>
+                          <pic:cNvPicPr>
+                            <a:picLocks noChangeAspect="1" noChangeArrowheads="1"/>
+                          </pic:cNvPicPr>
+                        </pic:nvPicPr>
+                        <pic:blipFill>
+                          <a:blip r:embed="rId8" cstate="print">
+                            <a:extLst>
+                              <a:ext uri="{28A0092B-C50C-407E-A947-70E740481C1C}">
+                                <a14:useLocalDpi xmlns:a14="http://schemas.microsoft.com/office/drawing/2010/main" val="0"/>
+                              </a:ext>
+                            </a:extLst>
+                          </a:blip>
+                          <a:srcRect/>
+                          <a:stretch>
+                            <a:fillRect/>
+                          </a:stretch>
+                        </pic:blipFill>
+                        <pic:spPr bwMode="auto">
+                          <a:xfrm>
+                            <a:off x="0" y="0"/>
+                            <a:ext cx="939800" cy="826770"/>
+                          </a:xfrm>
+                          <a:prstGeom prst="rect">
+                            <a:avLst/>
+                          </a:prstGeom>
+                          <a:noFill/>
+                          <a:ln>
+                            <a:noFill/>
+                          </a:ln>
+                        </pic:spPr>
+                      </pic:pic>
+                    </a:graphicData>
+                  </a:graphic>
+                  <wp14:sizeRelH relativeFrom="margin">
+                    <wp14:pctWidth>0</wp14:pctWidth>
+                  </wp14:sizeRelH>
+                  <wp14:sizeRelV relativeFrom="margin">
+                    <wp14:pctHeight>0</wp14:pctHeight>
+                  </wp14:sizeRelV>
+                </wp:anchor>
+              </w:drawing>
+            </w:r>
+          </w:p>
+          <w:p>
+            <w:pPr>
+              <w:jc w:val="both"/>
+              <w:rPr>
+                <w:rFonts w:ascii="Arial Nova" w:hAnsi="Arial Nova" w:cs="Arial"/>
+                <w:color w:val="1B5E86"/>
+              </w:rPr>
+            </w:pPr>
+          </w:p>
+        </w:tc>
+        <w:tc>
+          <w:tcPr>
+            <w:tcW w:w="9365" w:type="dxa"/>
             <w:gridSpan w:val="3"/>
             <w:tcBorders>
               <w:top w:val="nil"/>
@@ -38,183 +143,17 @@
             <w:pPr>
               <w:rPr>
                 <w:rFonts w:ascii="Arial Nova" w:hAnsi="Arial Nova" w:cs="Arial"/>
+                <w:b/>
+                <w:bCs/>
+                <w:color w:val="326297"/>
               </w:rPr>
             </w:pPr>
             <w:r>
               <w:rPr>
                 <w:rFonts w:ascii="Arial Nova" w:hAnsi="Arial Nova" w:cs="Arial"/>
-                <w:noProof/>
-              </w:rPr>
-              <w:drawing>
-                <wp:inline distT="0" distB="0" distL="0" distR="0" wp14:anchorId="783A23A6" wp14:editId="3D2429F9">
-                  <wp:extent cx="6151245" cy="430653"/>
-                  <wp:effectExtent l="0" t="0" r="0" b="1270"/>
-                  <wp:docPr id="375543105" name="Picture 1"/>
-                  <wp:cNvGraphicFramePr>
-                    <a:graphicFrameLocks xmlns:a="http://schemas.openxmlformats.org/drawingml/2006/main" noChangeAspect="1"/>
-                  </wp:cNvGraphicFramePr>
-                  <a:graphic xmlns:a="http://schemas.openxmlformats.org/drawingml/2006/main">
-                    <a:graphicData uri="http://schemas.openxmlformats.org/drawingml/2006/picture">
-                      <pic:pic xmlns:pic="http://schemas.openxmlformats.org/drawingml/2006/picture">
-                        <pic:nvPicPr>
-                          <pic:cNvPr id="375543105" name="Picture 1"/>
-                          <pic:cNvPicPr>
-                            <a:picLocks noChangeAspect="1" noChangeArrowheads="1"/>
-                          </pic:cNvPicPr>
-                        </pic:nvPicPr>
-                        <pic:blipFill>
-                          <a:blip r:embed="rId8">
-                            <a:extLst>
-                              <a:ext uri="{96DAC541-7B7A-43D3-8B79-37D633B846F1}">
-                                <asvg:svgBlip xmlns:asvg="http://schemas.microsoft.com/office/drawing/2016/SVG/main" r:embed="rId9"/>
-                              </a:ext>
-                            </a:extLst>
-                          </a:blip>
-                          <a:srcRect t="7710" b="7710"/>
-                          <a:stretch>
-                            <a:fillRect/>
-                          </a:stretch>
-                        </pic:blipFill>
-                        <pic:spPr bwMode="auto">
-                          <a:xfrm>
-                            <a:off x="0" y="0"/>
-                            <a:ext cx="6151245" cy="430653"/>
-                          </a:xfrm>
-                          <a:prstGeom prst="rect">
-                            <a:avLst/>
-                          </a:prstGeom>
-                          <a:extLst>
-                            <a:ext uri="{53640926-AAD7-44D8-BBD7-CCE9431645EC}">
-                              <a14:shadowObscured xmlns:a14="http://schemas.microsoft.com/office/drawing/2010/main"/>
-                            </a:ext>
-                          </a:extLst>
-                        </pic:spPr>
-                      </pic:pic>
-                    </a:graphicData>
-                  </a:graphic>
-                </wp:inline>
-              </w:drawing>
-            </w:r>
-          </w:p>
-        </w:tc>
-      </w:tr>
-      <w:tr>
-        <w:trPr>
-          <w:trHeight w:val="445"/>
-        </w:trPr>
-        <w:tc>
-          <w:tcPr>
-            <w:tcW w:w="11525" w:type="dxa"/>
-            <w:gridSpan w:val="3"/>
-            <w:tcBorders>
-              <w:top w:val="nil"/>
-              <w:left w:val="nil"/>
-              <w:bottom w:val="nil"/>
-              <w:right w:val="nil"/>
-            </w:tcBorders>
-          </w:tcPr>
-          <w:p>
-            <w:pPr>
-              <w:ind w:left="432"/>
-              <w:rPr>
-                <w:rFonts w:ascii="Arial Nova" w:hAnsi="Arial Nova" w:cs="Arial"/>
                 <w:b/>
                 <w:bCs/>
-                <w:color w:val="1B5E86"/>
-              </w:rPr>
-            </w:pPr>
-            <w:r>
-              <w:rPr>
-                <w:rFonts w:ascii="Arial Nova" w:hAnsi="Arial Nova"/>
-                <w:noProof/>
-                <w:sz w:val="22"/>
-                <w:szCs w:val="22"/>
-              </w:rPr>
-              <mc:AlternateContent>
-                <mc:Choice Requires="wps">
-                  <w:drawing>
-                    <wp:anchor distT="0" distB="0" distL="114300" distR="114300" simplePos="0" relativeHeight="251658240" behindDoc="0" locked="0" layoutInCell="1" allowOverlap="1" wp14:anchorId="3FD3F9A7" wp14:editId="25CFEFC0">
-                      <wp:simplePos x="0" y="0"/>
-                      <wp:positionH relativeFrom="column">
-                        <wp:posOffset>-635</wp:posOffset>
-                      </wp:positionH>
-                      <wp:positionV relativeFrom="paragraph">
-                        <wp:posOffset>635</wp:posOffset>
-                      </wp:positionV>
-                      <wp:extent cx="207223" cy="400956"/>
-                      <wp:effectExtent l="0" t="0" r="2540" b="0"/>
-                      <wp:wrapNone/>
-                      <wp:docPr id="97" name="Arrow: Chevron 96">
-                        <a:extLst xmlns:a="http://schemas.openxmlformats.org/drawingml/2006/main">
-                          <a:ext uri="{FF2B5EF4-FFF2-40B4-BE49-F238E27FC236}">
-                            <a16:creationId xmlns:a16="http://schemas.microsoft.com/office/drawing/2014/main" id="{1FF0984D-3AE8-025C-B967-F0ED6B1058A5}"/>
-                          </a:ext>
-                          <a:ext uri="{C183D7F6-B498-43B3-948B-1728B52AA6E4}">
-                            <adec:decorative xmlns:adec="http://schemas.microsoft.com/office/drawing/2017/decorative" val="1"/>
-                          </a:ext>
-                        </a:extLst>
-                      </wp:docPr>
-                      <wp:cNvGraphicFramePr>
-                        <a:graphicFrameLocks xmlns:a="http://schemas.openxmlformats.org/drawingml/2006/main"/>
-                      </wp:cNvGraphicFramePr>
-                      <a:graphic xmlns:a="http://schemas.openxmlformats.org/drawingml/2006/main">
-                        <a:graphicData uri="http://schemas.microsoft.com/office/word/2010/wordprocessingShape">
-                          <wps:wsp>
-                            <wps:cNvSpPr>
-                              <a:spLocks/>
-                            </wps:cNvSpPr>
-                            <wps:spPr>
-                              <a:xfrm>
-                                <a:off x="0" y="0"/>
-                                <a:ext cx="207223" cy="400956"/>
-                              </a:xfrm>
-                              <a:prstGeom prst="chevron">
-                                <a:avLst>
-                                  <a:gd name="adj" fmla="val 62229"/>
-                                </a:avLst>
-                              </a:prstGeom>
-                              <a:solidFill>
-                                <a:srgbClr val="BC0E3D"/>
-                              </a:solidFill>
-                              <a:ln w="12700" cap="flat" cmpd="sng" algn="ctr">
-                                <a:noFill/>
-                                <a:prstDash val="solid"/>
-                                <a:miter lim="800000"/>
-                              </a:ln>
-                              <a:effectLst/>
-                            </wps:spPr>
-                            <wps:bodyPr rtlCol="0" anchor="ctr"/>
-                          </wps:wsp>
-                        </a:graphicData>
-                      </a:graphic>
-                    </wp:anchor>
-                  </w:drawing>
-                </mc:Choice>
-                <mc:Fallback>
-                  <w:pict>
-                    <v:shapetype w14:anchorId="57C4146D" id="_x0000_t55" coordsize="21600,21600" o:spt="55" adj="16200" path="m@0,l,0@1,10800,,21600@0,21600,21600,10800xe">
-                      <v:stroke joinstyle="miter"/>
-                      <v:formulas>
-                        <v:f eqn="val #0"/>
-                        <v:f eqn="sum 21600 0 @0"/>
-                        <v:f eqn="prod #0 1 2"/>
-                      </v:formulas>
-                      <v:path o:connecttype="custom" o:connectlocs="@2,0;@1,10800;@2,21600;21600,10800" o:connectangles="270,180,90,0" textboxrect="0,0,10800,21600;0,0,16200,21600;0,0,21600,21600"/>
-                      <v:handles>
-                        <v:h position="#0,topLeft" xrange="0,21600"/>
-                      </v:handles>
-                    </v:shapetype>
-                    <v:shape id="Arrow: Chevron 96" o:spid="_x0000_s1026" type="#_x0000_t55" alt="&quot;&quot;" style="position:absolute;margin-left:-.05pt;margin-top:.05pt;width:16.3pt;height:31.55pt;z-index:251658240;visibility:visible;mso-wrap-style:square;mso-wrap-distance-left:9pt;mso-wrap-distance-top:0;mso-wrap-distance-right:9pt;mso-wrap-distance-bottom:0;mso-position-horizontal:absolute;mso-position-horizontal-relative:text;mso-position-vertical:absolute;mso-position-vertical-relative:text;v-text-anchor:middle" o:gfxdata="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" adj="8159" fillcolor="#bc0e3d" stroked="f" strokeweight="1pt"/>
-                  </w:pict>
-                </mc:Fallback>
-              </mc:AlternateContent>
-            </w:r>
-            <w:r>
-              <w:rPr>
-                <w:rFonts w:ascii="Arial Nova" w:hAnsi="Arial Nova" w:cs="Arial"/>
-                <w:b/>
-                <w:bCs/>
-                <w:color w:val="1B5E86"/>
+                <w:color w:val="326297"/>
               </w:rPr>
               <w:t xml:space="preserve">Project </w:t>
             </w:r>
@@ -224,23 +163,14 @@
                 <w:rFonts w:ascii="Arial Nova" w:hAnsi="Arial Nova" w:cs="Arial"/>
                 <w:b/>
                 <w:bCs/>
-                <w:color w:val="1B5E86"/>
+                <w:color w:val="326297"/>
               </w:rPr>
-              <w:t>Title:</w:t>
+              <w:t xml:space="preserve">Title: </w:t>
             </w:r>
             <w:r>
               <w:rPr>
                 <w:rFonts w:ascii="Arial Nova" w:hAnsi="Arial Nova" w:cs="Arial"/>
-                <w:b/>
-                <w:bCs/>
-                <w:color w:val="1B5E86"/>
-              </w:rPr>
-              <w:t xml:space="preserve"> </w:t>
-            </w:r>
-            <w:r>
-              <w:rPr>
-                <w:rFonts w:ascii="Arial Nova" w:hAnsi="Arial Nova" w:cs="Arial"/>
-                <w:color w:val="1B5E86"/>
+                <w:color w:val="326297"/>
               </w:rPr>
               <w:t>{{</w:t>
             </w:r>
@@ -249,7 +179,7 @@
             <w:r>
               <w:rPr>
                 <w:rFonts w:ascii="Arial Nova" w:hAnsi="Arial Nova" w:cs="Arial"/>
-                <w:color w:val="1B5E86"/>
+                <w:color w:val="326297"/>
               </w:rPr>
               <w:t>study_</w:t>
             </w:r>
@@ -257,7 +187,7 @@
             <w:r>
               <w:rPr>
                 <w:rFonts w:ascii="Arial Nova" w:hAnsi="Arial Nova" w:cs="Arial"/>
-                <w:color w:val="1B5E86"/>
+                <w:color w:val="326297"/>
               </w:rPr>
               <w:t>title</w:t>
             </w:r>
@@ -265,23 +195,16 @@
             <w:r>
               <w:rPr>
                 <w:rFonts w:ascii="Arial Nova" w:hAnsi="Arial Nova" w:cs="Arial"/>
-                <w:color w:val="1B5E86"/>
+                <w:color w:val="326297"/>
               </w:rPr>
-              <w:t>}}</w:t>
-            </w:r>
-            <w:r>
-              <w:rPr>
-                <w:rFonts w:ascii="Arial Nova" w:hAnsi="Arial Nova" w:cs="Arial"/>
-                <w:color w:val="1B5E86"/>
-              </w:rPr>
-              <w:t xml:space="preserve"> ({{</w:t>
+              <w:t>}} ({{</w:t>
             </w:r>
             <w:proofErr w:type="spellStart"/>
             <w:proofErr w:type="gramEnd"/>
             <w:r>
               <w:rPr>
                 <w:rFonts w:ascii="Arial Nova" w:hAnsi="Arial Nova" w:cs="Arial"/>
-                <w:color w:val="1B5E86"/>
+                <w:color w:val="326297"/>
               </w:rPr>
               <w:t>nct_</w:t>
             </w:r>
@@ -289,7 +212,7 @@
             <w:r>
               <w:rPr>
                 <w:rFonts w:ascii="Arial Nova" w:hAnsi="Arial Nova" w:cs="Arial"/>
-                <w:color w:val="1B5E86"/>
+                <w:color w:val="326297"/>
               </w:rPr>
               <w:t>number</w:t>
             </w:r>
@@ -297,7 +220,7 @@
             <w:r>
               <w:rPr>
                 <w:rFonts w:ascii="Arial Nova" w:hAnsi="Arial Nova" w:cs="Arial"/>
-                <w:color w:val="1B5E86"/>
+                <w:color w:val="326297"/>
               </w:rPr>
               <w:t>}})</w:t>
             </w:r>
@@ -305,13 +228,12 @@
           </w:p>
           <w:p>
             <w:pPr>
-              <w:ind w:left="432"/>
+              <w:jc w:val="both"/>
               <w:rPr>
                 <w:rFonts w:ascii="Arial Nova" w:hAnsi="Arial Nova" w:cs="Arial"/>
                 <w:b/>
                 <w:bCs/>
-                <w:sz w:val="28"/>
-                <w:szCs w:val="28"/>
+                <w:color w:val="326297"/>
               </w:rPr>
             </w:pPr>
             <w:r>
@@ -319,7 +241,7 @@
                 <w:rFonts w:ascii="Arial Nova" w:hAnsi="Arial Nova" w:cs="Arial"/>
                 <w:b/>
                 <w:bCs/>
-                <w:color w:val="1B5E86"/>
+                <w:color w:val="326297"/>
               </w:rPr>
               <w:t xml:space="preserve">Principal </w:t>
             </w:r>
@@ -329,14 +251,14 @@
                 <w:rFonts w:ascii="Arial Nova" w:hAnsi="Arial Nova" w:cs="Arial"/>
                 <w:b/>
                 <w:bCs/>
-                <w:color w:val="1B5E86"/>
+                <w:color w:val="326297"/>
               </w:rPr>
               <w:t xml:space="preserve">Investigators: </w:t>
             </w:r>
             <w:r>
               <w:rPr>
                 <w:rFonts w:ascii="Arial Nova" w:hAnsi="Arial Nova" w:cs="Arial"/>
-                <w:color w:val="1B5E86"/>
+                <w:color w:val="326297"/>
               </w:rPr>
               <w:t>{{</w:t>
             </w:r>
@@ -345,7 +267,7 @@
             <w:r>
               <w:rPr>
                 <w:rFonts w:ascii="Arial Nova" w:hAnsi="Arial Nova" w:cs="Arial"/>
-                <w:color w:val="1B5E86"/>
+                <w:color w:val="326297"/>
               </w:rPr>
               <w:t>investigator_names</w:t>
             </w:r>
@@ -353,9 +275,63 @@
             <w:r>
               <w:rPr>
                 <w:rFonts w:ascii="Arial Nova" w:hAnsi="Arial Nova" w:cs="Arial"/>
-                <w:color w:val="1B5E86"/>
+                <w:color w:val="326297"/>
               </w:rPr>
               <w:t>}}</w:t>
+            </w:r>
+          </w:p>
+          <w:p>
+            <w:pPr>
+              <w:pStyle w:val="NormalWeb"/>
+              <w:spacing w:before="0" w:beforeAutospacing="0" w:after="0" w:afterAutospacing="0"/>
+              <w:rPr>
+                <w:rFonts w:ascii="Arial Nova" w:hAnsi="Arial Nova" w:cs="Arial"/>
+                <w:b/>
+                <w:bCs/>
+              </w:rPr>
+            </w:pPr>
+            <w:r>
+              <w:rPr>
+                <w:rFonts w:ascii="Arial Nova" w:hAnsi="Arial Nova" w:cs="Arial"/>
+                <w:b/>
+                <w:bCs/>
+                <w:color w:val="326297"/>
+              </w:rPr>
+              <w:t>Institute/</w:t>
+            </w:r>
+            <w:proofErr w:type="gramStart"/>
+            <w:r>
+              <w:rPr>
+                <w:rFonts w:ascii="Arial Nova" w:hAnsi="Arial Nova" w:cs="Arial"/>
+                <w:b/>
+                <w:bCs/>
+                <w:color w:val="326297"/>
+              </w:rPr>
+              <w:t>Center:</w:t>
+            </w:r>
+            <w:r>
+              <w:rPr>
+                <w:rFonts w:ascii="Arial Nova" w:hAnsi="Arial Nova" w:cs="Arial"/>
+                <w:b/>
+                <w:bCs/>
+                <w:color w:val="326297"/>
+              </w:rPr>
+              <w:t xml:space="preserve"> </w:t>
+            </w:r>
+            <w:r>
+              <w:rPr>
+                <w:rFonts w:ascii="Arial Nova" w:hAnsi="Arial Nova" w:cs="Arial"/>
+                <w:color w:val="326297"/>
+              </w:rPr>
+              <w:t>{{</w:t>
+            </w:r>
+            <w:proofErr w:type="gramEnd"/>
+            <w:r>
+              <w:rPr>
+                <w:rFonts w:ascii="Arial Nova" w:hAnsi="Arial Nova" w:cs="Arial"/>
+                <w:color w:val="326297"/>
+              </w:rPr>
+              <w:t>institute}}</w:t>
             </w:r>
           </w:p>
         </w:tc>
@@ -367,7 +343,7 @@
         <w:tc>
           <w:tcPr>
             <w:tcW w:w="11525" w:type="dxa"/>
-            <w:gridSpan w:val="3"/>
+            <w:gridSpan w:val="4"/>
             <w:tcBorders>
               <w:top w:val="nil"/>
               <w:left w:val="nil"/>
@@ -395,13 +371,11 @@
         <w:tc>
           <w:tcPr>
             <w:tcW w:w="5601" w:type="dxa"/>
+            <w:gridSpan w:val="2"/>
             <w:tcBorders>
-              <w:top w:val="single" w:sz="12" w:space="0" w:color="003D6B"/>
-              <w:left w:val="single" w:sz="12" w:space="0" w:color="003D6B"/>
-              <w:bottom w:val="nil"/>
-              <w:right w:val="single" w:sz="12" w:space="0" w:color="003D6B"/>
+              <w:top w:val="nil"/>
             </w:tcBorders>
-            <w:shd w:val="clear" w:color="auto" w:fill="1B5E86"/>
+            <w:shd w:val="clear" w:color="auto" w:fill="326297"/>
             <w:vAlign w:val="center"/>
           </w:tcPr>
           <w:p>
@@ -418,77 +392,17 @@
             </w:pPr>
             <w:r>
               <w:rPr>
-                <w:rFonts w:ascii="Arial Nova" w:hAnsi="Arial Nova" w:cs="Arial"/>
-                <w:b/>
-                <w:bCs/>
-                <w:color w:val="FFFFFF" w:themeColor="background1"/>
-                <w:sz w:val="28"/>
-                <w:szCs w:val="28"/>
-              </w:rPr>
-              <w:t>What is the goal of this study?</w:t>
-            </w:r>
-          </w:p>
-        </w:tc>
-        <w:tc>
-          <w:tcPr>
-            <w:tcW w:w="180" w:type="dxa"/>
-            <w:tcBorders>
-              <w:top w:val="nil"/>
-              <w:left w:val="single" w:sz="12" w:space="0" w:color="003D6B"/>
-              <w:bottom w:val="nil"/>
-              <w:right w:val="single" w:sz="12" w:space="0" w:color="003D6B"/>
-            </w:tcBorders>
-            <w:vAlign w:val="center"/>
-          </w:tcPr>
-          <w:p>
-            <w:pPr>
-              <w:jc w:val="center"/>
-              <w:rPr>
-                <w:rFonts w:ascii="Arial Nova" w:hAnsi="Arial Nova" w:cs="Arial"/>
-                <w:b/>
-                <w:bCs/>
-                <w:sz w:val="28"/>
-                <w:szCs w:val="28"/>
-              </w:rPr>
-            </w:pPr>
-          </w:p>
-        </w:tc>
-        <w:tc>
-          <w:tcPr>
-            <w:tcW w:w="5744" w:type="dxa"/>
-            <w:tcBorders>
-              <w:top w:val="single" w:sz="12" w:space="0" w:color="003D6B"/>
-              <w:left w:val="single" w:sz="12" w:space="0" w:color="003D6B"/>
-              <w:bottom w:val="nil"/>
-              <w:right w:val="single" w:sz="12" w:space="0" w:color="003D6B"/>
-            </w:tcBorders>
-            <w:shd w:val="clear" w:color="auto" w:fill="1B5E86"/>
-            <w:vAlign w:val="center"/>
-          </w:tcPr>
-          <w:p>
-            <w:pPr>
-              <w:jc w:val="center"/>
-              <w:rPr>
-                <w:rFonts w:ascii="Arial Nova" w:hAnsi="Arial Nova" w:cs="Arial"/>
-                <w:b/>
-                <w:bCs/>
-                <w:sz w:val="28"/>
-                <w:szCs w:val="28"/>
-              </w:rPr>
-            </w:pPr>
-            <w:r>
-              <w:rPr>
                 <w:rFonts w:ascii="Arial Nova" w:hAnsi="Arial Nova"/>
                 <w:noProof/>
               </w:rPr>
               <w:drawing>
-                <wp:anchor distT="0" distB="0" distL="114300" distR="114300" simplePos="0" relativeHeight="251657215" behindDoc="1" locked="0" layoutInCell="1" allowOverlap="1" wp14:anchorId="05C52126" wp14:editId="0D54E04B">
+                <wp:anchor distT="0" distB="0" distL="114300" distR="114300" simplePos="0" relativeHeight="251657215" behindDoc="1" locked="0" layoutInCell="1" allowOverlap="1" wp14:anchorId="05C52126" wp14:editId="4CA94767">
                   <wp:simplePos x="0" y="0"/>
                   <wp:positionH relativeFrom="column">
-                    <wp:posOffset>-3408045</wp:posOffset>
+                    <wp:posOffset>252730</wp:posOffset>
                   </wp:positionH>
                   <wp:positionV relativeFrom="page">
-                    <wp:posOffset>191135</wp:posOffset>
+                    <wp:posOffset>153035</wp:posOffset>
                   </wp:positionV>
                   <wp:extent cx="6573520" cy="7581265"/>
                   <wp:effectExtent l="0" t="0" r="0" b="635"/>
@@ -519,13 +433,13 @@
                           </pic:cNvPicPr>
                         </pic:nvPicPr>
                         <pic:blipFill rotWithShape="1">
-                          <a:blip r:embed="rId10">
+                          <a:blip r:embed="rId9">
                             <a:extLst>
                               <a:ext uri="{28A0092B-C50C-407E-A947-70E740481C1C}">
                                 <a14:useLocalDpi xmlns:a14="http://schemas.microsoft.com/office/drawing/2010/main" val="0"/>
                               </a:ext>
                               <a:ext uri="{96DAC541-7B7A-43D3-8B79-37D633B846F1}">
-                                <asvg:svgBlip xmlns:asvg="http://schemas.microsoft.com/office/drawing/2016/SVG/main" r:embed="rId11"/>
+                                <asvg:svgBlip xmlns:asvg="http://schemas.microsoft.com/office/drawing/2016/SVG/main" r:embed="rId10"/>
                               </a:ext>
                             </a:extLst>
                           </a:blip>
@@ -562,6 +476,62 @@
                 <w:sz w:val="28"/>
                 <w:szCs w:val="28"/>
               </w:rPr>
+              <w:t>What is the goal of this study?</w:t>
+            </w:r>
+          </w:p>
+        </w:tc>
+        <w:tc>
+          <w:tcPr>
+            <w:tcW w:w="164" w:type="dxa"/>
+            <w:tcBorders>
+              <w:top w:val="nil"/>
+              <w:bottom w:val="nil"/>
+            </w:tcBorders>
+            <w:shd w:val="clear" w:color="auto" w:fill="auto"/>
+            <w:vAlign w:val="center"/>
+          </w:tcPr>
+          <w:p>
+            <w:pPr>
+              <w:jc w:val="center"/>
+              <w:rPr>
+                <w:rFonts w:ascii="Arial Nova" w:hAnsi="Arial Nova" w:cs="Arial"/>
+                <w:b/>
+                <w:bCs/>
+                <w:sz w:val="28"/>
+                <w:szCs w:val="28"/>
+              </w:rPr>
+            </w:pPr>
+          </w:p>
+        </w:tc>
+        <w:tc>
+          <w:tcPr>
+            <w:tcW w:w="5760" w:type="dxa"/>
+            <w:tcBorders>
+              <w:top w:val="nil"/>
+            </w:tcBorders>
+            <w:shd w:val="clear" w:color="auto" w:fill="326297"/>
+            <w:vAlign w:val="center"/>
+          </w:tcPr>
+          <w:p>
+            <w:pPr>
+              <w:jc w:val="center"/>
+              <w:rPr>
+                <w:rFonts w:ascii="Arial Nova" w:hAnsi="Arial Nova" w:cs="Arial"/>
+                <w:b/>
+                <w:bCs/>
+                <w:sz w:val="28"/>
+                <w:szCs w:val="28"/>
+              </w:rPr>
+            </w:pPr>
+            <w:r>
+              <w:rPr>
+                <w:rFonts w:ascii="Arial Nova" w:hAnsi="Arial Nova" w:cs="Arial"/>
+                <w:b/>
+                <w:bCs/>
+                <w:color w:val="FFFFFF" w:themeColor="background1"/>
+                <w:sz w:val="28"/>
+                <w:szCs w:val="28"/>
+              </w:rPr>
               <w:t>Who can be in this study</w:t>
             </w:r>
             <w:r>
@@ -586,11 +556,10 @@
         <w:tc>
           <w:tcPr>
             <w:tcW w:w="5601" w:type="dxa"/>
+            <w:gridSpan w:val="2"/>
             <w:tcBorders>
               <w:top w:val="nil"/>
-              <w:left w:val="single" w:sz="12" w:space="0" w:color="003D6B"/>
-              <w:bottom w:val="single" w:sz="12" w:space="0" w:color="003D6B"/>
-              <w:right w:val="single" w:sz="12" w:space="0" w:color="003D6B"/>
+              <w:bottom w:val="single" w:sz="12" w:space="0" w:color="326297"/>
             </w:tcBorders>
             <w:shd w:val="clear" w:color="auto" w:fill="FFFFFF" w:themeFill="background1"/>
           </w:tcPr>
@@ -614,7 +583,7 @@
               <mc:AlternateContent>
                 <mc:Choice Requires="wpg">
                   <w:drawing>
-                    <wp:anchor distT="0" distB="0" distL="114300" distR="114300" simplePos="0" relativeHeight="251658241" behindDoc="1" locked="0" layoutInCell="1" allowOverlap="1" wp14:anchorId="00FF5C73" wp14:editId="19030D8B">
+                    <wp:anchor distT="0" distB="0" distL="114300" distR="114300" simplePos="0" relativeHeight="251658241" behindDoc="1" locked="0" layoutInCell="1" allowOverlap="1" wp14:anchorId="00FF5C73" wp14:editId="020B5B40">
                       <wp:simplePos x="0" y="0"/>
                       <wp:positionH relativeFrom="column">
                         <wp:posOffset>2872105</wp:posOffset>
@@ -1005,7 +974,7 @@
                                   </a:pathLst>
                                 </a:custGeom>
                                 <a:solidFill>
-                                  <a:srgbClr val="1B5E86"/>
+                                  <a:srgbClr val="326297"/>
                                 </a:solidFill>
                                 <a:ln w="6152" cap="flat">
                                   <a:noFill/>
@@ -1110,7 +1079,7 @@
                                   </a:pathLst>
                                 </a:custGeom>
                                 <a:solidFill>
-                                  <a:srgbClr val="1B5E86"/>
+                                  <a:srgbClr val="326297"/>
                                 </a:solidFill>
                                 <a:ln w="6152" cap="flat">
                                   <a:noFill/>
@@ -1187,7 +1156,7 @@
                                   </a:pathLst>
                                 </a:custGeom>
                                 <a:solidFill>
-                                  <a:srgbClr val="1B5E86"/>
+                                  <a:srgbClr val="326297"/>
                                 </a:solidFill>
                                 <a:ln w="6152" cap="flat">
                                   <a:noFill/>
@@ -2264,16 +2233,16 @@
                 </mc:Choice>
                 <mc:Fallback>
                   <w:pict>
-                    <v:group w14:anchorId="588F9DB1" id="Group 8" o:spid="_x0000_s1026" alt="Red and blue icon of a lightbulb with a gear inside" style="position:absolute;margin-left:226.15pt;margin-top:62.7pt;width:45.4pt;height:51pt;z-index:-251658239;mso-position-vertical-relative:page;mso-width-relative:margin;mso-height-relative:margin" coordsize="4937,5344" o:gfxdata="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">
-                      <v:shape id="Freeform: Shape 1225248001" o:spid="_x0000_s1027" style="position:absolute;left:1757;top:1757;width:1418;height:1409;visibility:visible;mso-wrap-style:square;v-text-anchor:middle" coordsize="141779,140912" o:gfxdata="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" path="m121906,42039r5262,-15602l115281,14549,99679,19812c95623,17527,91297,15759,86801,14549l79496,,62903,,55536,14611v-4512,1221,-8858,2988,-12940,5263l26994,14611,15107,26499r4953,15601c17684,46134,15852,50464,14611,54978l,62284,,78629r14611,7367c15816,90494,17584,94821,19874,98874r-5263,15602l26994,126363r15602,-5324c46649,123346,50975,125134,55474,126363r7305,14550l79372,140913r7367,-14302c91159,125409,95420,123684,99431,121472r15541,5325l126859,114848,121596,99308v2365,-4085,4255,-8426,5634,-12940l141780,79062r,-16778l127168,54916v-1182,-4504,-2951,-8834,-5262,-12877xm71137,95469c57460,95469,46372,84381,46372,70704v,-13677,11088,-24765,24765,-24765c84732,46138,95703,57110,95902,70704v,13677,-11087,24765,-24765,24765xe" fillcolor="#1b5e86" stroked="f" strokeweight=".17089mm">
+                    <v:group w14:anchorId="181A7413" id="Group 8" o:spid="_x0000_s1026" alt="Red and blue icon of a lightbulb with a gear inside" style="position:absolute;margin-left:226.15pt;margin-top:62.7pt;width:45.4pt;height:51pt;z-index:-251658239;mso-position-vertical-relative:page;mso-width-relative:margin;mso-height-relative:margin" coordsize="4937,5344" o:gfxdata="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">
+                      <v:shape id="Freeform: Shape 1225248001" o:spid="_x0000_s1027" style="position:absolute;left:1757;top:1757;width:1418;height:1409;visibility:visible;mso-wrap-style:square;v-text-anchor:middle" coordsize="141779,140912" o:gfxdata="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" path="m121906,42039r5262,-15602l115281,14549,99679,19812c95623,17527,91297,15759,86801,14549l79496,,62903,,55536,14611v-4512,1221,-8858,2988,-12940,5263l26994,14611,15107,26499r4953,15601c17684,46134,15852,50464,14611,54978l,62284,,78629r14611,7367c15816,90494,17584,94821,19874,98874r-5263,15602l26994,126363r15602,-5324c46649,123346,50975,125134,55474,126363r7305,14550l79372,140913r7367,-14302c91159,125409,95420,123684,99431,121472r15541,5325l126859,114848,121596,99308v2365,-4085,4255,-8426,5634,-12940l141780,79062r,-16778l127168,54916v-1182,-4504,-2951,-8834,-5262,-12877xm71137,95469c57460,95469,46372,84381,46372,70704v,-13677,11088,-24765,24765,-24765c84732,46138,95703,57110,95902,70704v,13677,-11087,24765,-24765,24765xe" fillcolor="#326297" stroked="f" strokeweight=".17089mm">
                         <v:stroke joinstyle="miter"/>
                         <v:path arrowok="t" o:connecttype="custom" o:connectlocs="121906,42039;127168,26437;115281,14549;99679,19812;86801,14549;79496,0;62903,0;55536,14611;42596,19874;26994,14611;15107,26499;20060,42100;14611,54978;0,62284;0,78629;14611,85996;19874,98874;14611,114476;26994,126363;42596,121039;55474,126363;62779,140913;79372,140913;86739,126611;99431,121472;114972,126797;126859,114848;121596,99308;127230,86368;141780,79062;141780,62284;127168,54916;121906,42039;71137,95469;46372,70704;71137,45939;95902,70704;71137,95469" o:connectangles="0,0,0,0,0,0,0,0,0,0,0,0,0,0,0,0,0,0,0,0,0,0,0,0,0,0,0,0,0,0,0,0,0,0,0,0,0,0"/>
                       </v:shape>
-                      <v:shape id="Freeform: Shape 92656828" o:spid="_x0000_s1028" style="position:absolute;left:1766;top:4382;width:1403;height:358;visibility:visible;mso-wrap-style:square;v-text-anchor:middle" coordsize="140234,35723" o:gfxdata="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" path="m123393,l16841,c6977,581,-549,9049,31,18914v534,9054,7757,16276,16810,16809l123393,35723v9864,-581,17390,-9049,16810,-18913c139669,7756,132446,533,123393,xe" fillcolor="#1b5e86" stroked="f" strokeweight=".17089mm">
+                      <v:shape id="Freeform: Shape 92656828" o:spid="_x0000_s1028" style="position:absolute;left:1766;top:4382;width:1403;height:358;visibility:visible;mso-wrap-style:square;v-text-anchor:middle" coordsize="140234,35723" o:gfxdata="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" path="m123393,l16841,c6977,581,-549,9049,31,18914v534,9054,7757,16276,16810,16809l123393,35723v9864,-581,17390,-9049,16810,-18913c139669,7756,132446,533,123393,xe" fillcolor="#326297" stroked="f" strokeweight=".17089mm">
                         <v:stroke joinstyle="miter"/>
                         <v:path arrowok="t" o:connecttype="custom" o:connectlocs="123393,0;16841,0;31,18914;16841,35723;123393,35723;140203,16810;123393,0" o:connectangles="0,0,0,0,0,0,0"/>
                       </v:shape>
-                      <v:shape id="Freeform: Shape 502026225" o:spid="_x0000_s1029" style="position:absolute;left:2081;top:4987;width:773;height:357;visibility:visible;mso-wrap-style:square;v-text-anchor:middle" coordsize="77328,35723" o:gfxdata="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" path="m38695,35724c58910,35691,75717,20151,77329,l,c1643,20161,18469,35694,38695,35724xe" fillcolor="#1b5e86" stroked="f" strokeweight=".17089mm">
+                      <v:shape id="Freeform: Shape 502026225" o:spid="_x0000_s1029" style="position:absolute;left:2081;top:4987;width:773;height:357;visibility:visible;mso-wrap-style:square;v-text-anchor:middle" coordsize="77328,35723" o:gfxdata="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" path="m38695,35724c58910,35691,75717,20151,77329,l,c1643,20161,18469,35694,38695,35724xe" fillcolor="#326297" stroked="f" strokeweight=".17089mm">
                         <v:stroke joinstyle="miter"/>
                         <v:path arrowok="t" o:connecttype="custom" o:connectlocs="38695,35724;77329,0;0,0;38695,35724" o:connectangles="0,0,0,0"/>
                       </v:shape>
@@ -2339,13 +2308,12 @@
         </w:tc>
         <w:tc>
           <w:tcPr>
-            <w:tcW w:w="180" w:type="dxa"/>
+            <w:tcW w:w="164" w:type="dxa"/>
             <w:tcBorders>
               <w:top w:val="nil"/>
-              <w:left w:val="single" w:sz="12" w:space="0" w:color="003D6B"/>
               <w:bottom w:val="nil"/>
-              <w:right w:val="single" w:sz="12" w:space="0" w:color="003D6B"/>
             </w:tcBorders>
+            <w:shd w:val="clear" w:color="auto" w:fill="auto"/>
           </w:tcPr>
           <w:p>
             <w:pPr>
@@ -2357,12 +2325,9 @@
         </w:tc>
         <w:tc>
           <w:tcPr>
-            <w:tcW w:w="5744" w:type="dxa"/>
+            <w:tcW w:w="5760" w:type="dxa"/>
             <w:tcBorders>
-              <w:top w:val="nil"/>
-              <w:left w:val="single" w:sz="12" w:space="0" w:color="003D6B"/>
-              <w:bottom w:val="single" w:sz="12" w:space="0" w:color="003D6B"/>
-              <w:right w:val="single" w:sz="12" w:space="0" w:color="003D6B"/>
+              <w:bottom w:val="single" w:sz="12" w:space="0" w:color="326297"/>
             </w:tcBorders>
             <w:shd w:val="clear" w:color="auto" w:fill="FFFFFF" w:themeFill="background1"/>
           </w:tcPr>
@@ -2370,6 +2335,8 @@
             <w:pPr>
               <w:rPr>
                 <w:rFonts w:ascii="Arial Nova" w:hAnsi="Arial Nova" w:cs="Arial"/>
+                <w:b/>
+                <w:bCs/>
               </w:rPr>
             </w:pPr>
             <w:bookmarkStart w:id="0" w:name="OLE_LINK1"/>
@@ -2380,34 +2347,6 @@
                 <w:bCs/>
               </w:rPr>
               <w:t>People who:</w:t>
-            </w:r>
-            <w:r>
-              <w:rPr>
-                <w:rFonts w:ascii="Arial Nova" w:hAnsi="Arial Nova" w:cs="Arial"/>
-                <w:b/>
-                <w:bCs/>
-              </w:rPr>
-              <w:br/>
-            </w:r>
-            <w:r>
-              <w:rPr>
-                <w:rFonts w:ascii="Arial Nova" w:hAnsi="Arial Nova" w:cs="Arial"/>
-              </w:rPr>
-              <w:t xml:space="preserve">{{FOR item IN </w:t>
-            </w:r>
-            <w:proofErr w:type="spellStart"/>
-            <w:r>
-              <w:rPr>
-                <w:rFonts w:ascii="Arial Nova" w:hAnsi="Arial Nova" w:cs="Arial"/>
-              </w:rPr>
-              <w:t>who_can_participate</w:t>
-            </w:r>
-            <w:proofErr w:type="spellEnd"/>
-            <w:r>
-              <w:rPr>
-                <w:rFonts w:ascii="Arial Nova" w:hAnsi="Arial Nova" w:cs="Arial"/>
-              </w:rPr>
-              <w:t>}}</w:t>
             </w:r>
           </w:p>
           <w:p>
@@ -2428,25 +2367,20 @@
               </w:rPr>
               <w:t>{{</w:t>
             </w:r>
+            <w:proofErr w:type="spellStart"/>
             <w:r>
               <w:rPr>
                 <w:rFonts w:ascii="Arial Nova" w:hAnsi="Arial Nova" w:cs="Arial"/>
               </w:rPr>
-              <w:t>$item</w:t>
+              <w:t>who_can_participate</w:t>
             </w:r>
+            <w:proofErr w:type="spellEnd"/>
             <w:r>
               <w:rPr>
                 <w:rFonts w:ascii="Arial Nova" w:hAnsi="Arial Nova" w:cs="Arial"/>
               </w:rPr>
               <w:t>}}</w:t>
             </w:r>
-          </w:p>
-          <w:p>
-            <w:pPr>
-              <w:rPr>
-                <w:rFonts w:ascii="Arial Nova" w:hAnsi="Arial Nova" w:cs="Arial"/>
-              </w:rPr>
-            </w:pPr>
             <w:r>
               <w:rPr>
                 <w:noProof/>
@@ -2454,7 +2388,7 @@
               <mc:AlternateContent>
                 <mc:Choice Requires="wpg">
                   <w:drawing>
-                    <wp:anchor distT="0" distB="0" distL="114300" distR="114300" simplePos="0" relativeHeight="251658249" behindDoc="0" locked="0" layoutInCell="1" allowOverlap="1" wp14:anchorId="5DDE7E38" wp14:editId="2207A460">
+                    <wp:anchor distT="0" distB="0" distL="114300" distR="114300" simplePos="0" relativeHeight="251658249" behindDoc="0" locked="0" layoutInCell="1" allowOverlap="1" wp14:anchorId="5DDE7E38" wp14:editId="5B0E4DF2">
                       <wp:simplePos x="0" y="0"/>
                       <wp:positionH relativeFrom="column">
                         <wp:posOffset>2990850</wp:posOffset>
@@ -2703,7 +2637,7 @@
                                 <a:noFill/>
                                 <a:ln w="38100" cap="flat">
                                   <a:solidFill>
-                                    <a:srgbClr val="1B5E86"/>
+                                    <a:srgbClr val="326297"/>
                                   </a:solidFill>
                                   <a:prstDash val="solid"/>
                                   <a:miter/>
@@ -2818,8 +2752,8 @@
                 </mc:Choice>
                 <mc:Fallback>
                   <w:pict>
-                    <v:group w14:anchorId="08BB9DD0" id="Group 43" o:spid="_x0000_s1026" alt="&quot;&quot;" style="position:absolute;margin-left:235.5pt;margin-top:78.5pt;width:40.3pt;height:35.3pt;z-index:251658249;mso-position-vertical-relative:page" coordsize="7620,6667" o:gfxdata="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">
-                      <v:shape id="Freeform: Shape 192622985" o:spid="_x0000_s1027" style="position:absolute;left:2381;width:5239;height:6667;visibility:visible;mso-wrap-style:square;v-text-anchor:middle" coordsize="523875,666750" o:gfxdata="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" path="m523875,323850v,-31432,-25717,-57150,-57150,-57150l285750,266700v-15240,,-27623,-12382,-28575,-27623c258127,221933,285750,187643,285750,57150,285750,25717,260033,,228600,,197168,,171450,25717,171450,57150,171450,201930,2857,283845,,285750l,590550v67627,,72390,76200,200025,76200c242888,666750,371475,666750,371475,666750v31433,,57150,-25717,57150,-57150c428625,594360,422910,581025,413385,571500v1905,,3810,,5715,c450533,571500,476250,545783,476250,514350v,-15240,-5715,-29527,-16192,-40005c485775,468630,504825,445770,504825,419100v,-16192,-6667,-31432,-18097,-41910c508635,369570,523875,348615,523875,323850xe" filled="f" strokecolor="#1b5e86" strokeweight="3pt">
+                    <v:group w14:anchorId="662D4906" id="Group 43" o:spid="_x0000_s1026" alt="&quot;&quot;" style="position:absolute;margin-left:235.5pt;margin-top:78.5pt;width:40.3pt;height:35.3pt;z-index:251658249;mso-position-vertical-relative:page" coordsize="7620,6667" o:gfxdata="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">
+                      <v:shape id="Freeform: Shape 192622985" o:spid="_x0000_s1027" style="position:absolute;left:2381;width:5239;height:6667;visibility:visible;mso-wrap-style:square;v-text-anchor:middle" coordsize="523875,666750" o:gfxdata="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" path="m523875,323850v,-31432,-25717,-57150,-57150,-57150l285750,266700v-15240,,-27623,-12382,-28575,-27623c258127,221933,285750,187643,285750,57150,285750,25717,260033,,228600,,197168,,171450,25717,171450,57150,171450,201930,2857,283845,,285750l,590550v67627,,72390,76200,200025,76200c242888,666750,371475,666750,371475,666750v31433,,57150,-25717,57150,-57150c428625,594360,422910,581025,413385,571500v1905,,3810,,5715,c450533,571500,476250,545783,476250,514350v,-15240,-5715,-29527,-16192,-40005c485775,468630,504825,445770,504825,419100v,-16192,-6667,-31432,-18097,-41910c508635,369570,523875,348615,523875,323850xe" filled="f" strokecolor="#326297" strokeweight="3pt">
                         <v:stroke joinstyle="miter"/>
                         <v:path arrowok="t" o:connecttype="custom" o:connectlocs="523875,323850;466725,266700;285750,266700;257175,239077;285750,57150;228600,0;171450,57150;0,285750;0,590550;200025,666750;371475,666750;428625,609600;413385,571500;419100,571500;476250,514350;460058,474345;504825,419100;486728,377190;523875,323850" o:connectangles="0,0,0,0,0,0,0,0,0,0,0,0,0,0,0,0,0,0,0"/>
                       </v:shape>
@@ -2834,12 +2768,6 @@
               </mc:AlternateContent>
             </w:r>
             <w:bookmarkEnd w:id="0"/>
-            <w:r>
-              <w:rPr>
-                <w:rFonts w:ascii="Arial Nova" w:hAnsi="Arial Nova" w:cs="Arial"/>
-              </w:rPr>
-              <w:t>{{END-FOR item}}</w:t>
-            </w:r>
           </w:p>
         </w:tc>
       </w:tr>
@@ -2850,12 +2778,14 @@
         <w:tc>
           <w:tcPr>
             <w:tcW w:w="5601" w:type="dxa"/>
+            <w:gridSpan w:val="2"/>
             <w:tcBorders>
-              <w:top w:val="single" w:sz="12" w:space="0" w:color="003D6B"/>
+              <w:top w:val="single" w:sz="12" w:space="0" w:color="326297"/>
               <w:left w:val="nil"/>
-              <w:bottom w:val="single" w:sz="12" w:space="0" w:color="003D6B"/>
+              <w:bottom w:val="nil"/>
               <w:right w:val="nil"/>
             </w:tcBorders>
+            <w:shd w:val="clear" w:color="auto" w:fill="auto"/>
           </w:tcPr>
           <w:p>
             <w:pPr>
@@ -2869,13 +2799,14 @@
         </w:tc>
         <w:tc>
           <w:tcPr>
-            <w:tcW w:w="180" w:type="dxa"/>
+            <w:tcW w:w="164" w:type="dxa"/>
             <w:tcBorders>
               <w:top w:val="nil"/>
               <w:left w:val="nil"/>
               <w:bottom w:val="nil"/>
               <w:right w:val="nil"/>
             </w:tcBorders>
+            <w:shd w:val="clear" w:color="auto" w:fill="auto"/>
           </w:tcPr>
           <w:p>
             <w:pPr>
@@ -2889,13 +2820,14 @@
         </w:tc>
         <w:tc>
           <w:tcPr>
-            <w:tcW w:w="5744" w:type="dxa"/>
+            <w:tcW w:w="5760" w:type="dxa"/>
             <w:tcBorders>
-              <w:top w:val="single" w:sz="12" w:space="0" w:color="003D6B"/>
+              <w:top w:val="single" w:sz="12" w:space="0" w:color="326297"/>
               <w:left w:val="nil"/>
-              <w:bottom w:val="single" w:sz="12" w:space="0" w:color="003D6B"/>
+              <w:bottom w:val="nil"/>
               <w:right w:val="nil"/>
             </w:tcBorders>
+            <w:shd w:val="clear" w:color="auto" w:fill="auto"/>
           </w:tcPr>
           <w:p>
             <w:pPr>
@@ -2915,13 +2847,11 @@
         <w:tc>
           <w:tcPr>
             <w:tcW w:w="5601" w:type="dxa"/>
+            <w:gridSpan w:val="2"/>
             <w:tcBorders>
-              <w:top w:val="single" w:sz="12" w:space="0" w:color="003D6B"/>
-              <w:left w:val="single" w:sz="12" w:space="0" w:color="003D6B"/>
-              <w:bottom w:val="nil"/>
-              <w:right w:val="single" w:sz="12" w:space="0" w:color="003D6B"/>
+              <w:top w:val="nil"/>
             </w:tcBorders>
-            <w:shd w:val="clear" w:color="auto" w:fill="1B5E86"/>
+            <w:shd w:val="clear" w:color="auto" w:fill="326297"/>
             <w:vAlign w:val="center"/>
           </w:tcPr>
           <w:p>
@@ -2950,13 +2880,12 @@
         </w:tc>
         <w:tc>
           <w:tcPr>
-            <w:tcW w:w="180" w:type="dxa"/>
+            <w:tcW w:w="164" w:type="dxa"/>
             <w:tcBorders>
               <w:top w:val="nil"/>
-              <w:left w:val="single" w:sz="12" w:space="0" w:color="003D6B"/>
               <w:bottom w:val="nil"/>
-              <w:right w:val="single" w:sz="12" w:space="0" w:color="003D6B"/>
             </w:tcBorders>
+            <w:shd w:val="clear" w:color="auto" w:fill="auto"/>
           </w:tcPr>
           <w:p>
             <w:pPr>
@@ -2970,14 +2899,11 @@
         </w:tc>
         <w:tc>
           <w:tcPr>
-            <w:tcW w:w="5744" w:type="dxa"/>
+            <w:tcW w:w="5760" w:type="dxa"/>
             <w:tcBorders>
-              <w:top w:val="single" w:sz="12" w:space="0" w:color="003D6B"/>
-              <w:left w:val="single" w:sz="12" w:space="0" w:color="003D6B"/>
-              <w:bottom w:val="nil"/>
-              <w:right w:val="single" w:sz="12" w:space="0" w:color="003D6B"/>
+              <w:top w:val="nil"/>
             </w:tcBorders>
-            <w:shd w:val="clear" w:color="auto" w:fill="1B5E86"/>
+            <w:shd w:val="clear" w:color="auto" w:fill="326297"/>
             <w:vAlign w:val="center"/>
           </w:tcPr>
           <w:p>
@@ -3014,11 +2940,9 @@
         <w:tc>
           <w:tcPr>
             <w:tcW w:w="5601" w:type="dxa"/>
+            <w:gridSpan w:val="2"/>
             <w:tcBorders>
-              <w:top w:val="nil"/>
-              <w:left w:val="single" w:sz="12" w:space="0" w:color="003D6B"/>
-              <w:bottom w:val="single" w:sz="12" w:space="0" w:color="003D6B"/>
-              <w:right w:val="single" w:sz="12" w:space="0" w:color="003D6B"/>
+              <w:bottom w:val="single" w:sz="12" w:space="0" w:color="326297"/>
             </w:tcBorders>
             <w:shd w:val="clear" w:color="auto" w:fill="FFFFFF" w:themeFill="background1"/>
           </w:tcPr>
@@ -3038,20 +2962,6 @@
               </w:rPr>
               <w:t>You will:</w:t>
             </w:r>
-            <w:r>
-              <w:rPr>
-                <w:rFonts w:ascii="Arial Nova" w:hAnsi="Arial Nova" w:cs="Arial"/>
-                <w:b/>
-                <w:bCs/>
-              </w:rPr>
-              <w:br/>
-            </w:r>
-            <w:r>
-              <w:rPr>
-                <w:rFonts w:ascii="Arial Nova" w:hAnsi="Arial Nova" w:cs="Arial"/>
-              </w:rPr>
-              <w:t>{{FOR item IN procedures}}</w:t>
-            </w:r>
           </w:p>
           <w:p>
             <w:pPr>
@@ -3067,43 +2977,18 @@
             </w:pPr>
             <w:r>
               <w:rPr>
-                <w:rFonts w:ascii="Arial Nova" w:hAnsi="Arial Nova" w:cs="Arial"/>
-              </w:rPr>
-              <w:t>{{</w:t>
-            </w:r>
-            <w:r>
-              <w:rPr>
-                <w:rFonts w:ascii="Arial Nova" w:hAnsi="Arial Nova" w:cs="Arial"/>
-              </w:rPr>
-              <w:t>$item</w:t>
-            </w:r>
-            <w:r>
-              <w:rPr>
-                <w:rFonts w:ascii="Arial Nova" w:hAnsi="Arial Nova" w:cs="Arial"/>
-              </w:rPr>
-              <w:t>}}</w:t>
-            </w:r>
-          </w:p>
-          <w:p>
-            <w:pPr>
-              <w:rPr>
-                <w:rFonts w:ascii="Arial Nova" w:hAnsi="Arial Nova" w:cs="Arial"/>
-              </w:rPr>
-            </w:pPr>
-            <w:r>
-              <w:rPr>
                 <w:noProof/>
               </w:rPr>
               <mc:AlternateContent>
                 <mc:Choice Requires="wpg">
                   <w:drawing>
-                    <wp:anchor distT="0" distB="0" distL="114300" distR="114300" simplePos="0" relativeHeight="251658243" behindDoc="0" locked="0" layoutInCell="1" allowOverlap="1" wp14:anchorId="69AAF254" wp14:editId="2EC7168D">
+                    <wp:anchor distT="0" distB="0" distL="114300" distR="114300" simplePos="0" relativeHeight="251658243" behindDoc="0" locked="0" layoutInCell="1" allowOverlap="1" wp14:anchorId="69AAF254" wp14:editId="45B1B490">
                       <wp:simplePos x="0" y="0"/>
                       <wp:positionH relativeFrom="column">
                         <wp:posOffset>3227705</wp:posOffset>
                       </wp:positionH>
                       <wp:positionV relativeFrom="paragraph">
-                        <wp:posOffset>633730</wp:posOffset>
+                        <wp:posOffset>834390</wp:posOffset>
                       </wp:positionV>
                       <wp:extent cx="151130" cy="321310"/>
                       <wp:effectExtent l="0" t="0" r="20320" b="21590"/>
@@ -3178,7 +3063,7 @@
                                 </a:custGeom>
                                 <a:ln w="24653" cap="rnd">
                                   <a:solidFill>
-                                    <a:srgbClr val="1B5E86"/>
+                                    <a:srgbClr val="326297"/>
                                   </a:solidFill>
                                   <a:prstDash val="solid"/>
                                   <a:round/>
@@ -3233,7 +3118,7 @@
                                 </a:custGeom>
                                 <a:ln w="24653" cap="rnd">
                                   <a:solidFill>
-                                    <a:srgbClr val="1B5E86"/>
+                                    <a:srgbClr val="326297"/>
                                   </a:solidFill>
                                   <a:prstDash val="solid"/>
                                   <a:round/>
@@ -3288,7 +3173,7 @@
                                 </a:custGeom>
                                 <a:ln w="24653" cap="rnd">
                                   <a:solidFill>
-                                    <a:srgbClr val="1B5E86"/>
+                                    <a:srgbClr val="326297"/>
                                   </a:solidFill>
                                   <a:prstDash val="solid"/>
                                   <a:round/>
@@ -3343,7 +3228,7 @@
                                 </a:custGeom>
                                 <a:ln w="24653" cap="rnd">
                                   <a:solidFill>
-                                    <a:srgbClr val="1B5E86"/>
+                                    <a:srgbClr val="326297"/>
                                   </a:solidFill>
                                   <a:prstDash val="solid"/>
                                   <a:round/>
@@ -3359,20 +3244,20 @@
                 </mc:Choice>
                 <mc:Fallback>
                   <w:pict>
-                    <v:group w14:anchorId="11F71627" id="Graphic 18" o:spid="_x0000_s1026" alt="&quot;&quot;" style="position:absolute;margin-left:254.15pt;margin-top:49.9pt;width:11.9pt;height:25.3pt;z-index:251658243" coordorigin="185739,100101" coordsize="151723,326341" o:gfxdata="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">
-                      <v:shape id="Freeform 23" o:spid="_x0000_s1027" style="position:absolute;left:185739;top:100101;width:151723;height:4987;visibility:visible;mso-wrap-style:square;v-text-anchor:middle" coordsize="151723,4987" o:gfxdata="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" path="m,l151724,e" filled="f" strokecolor="#1b5e86" strokeweight=".68481mm">
+                    <v:group w14:anchorId="3B5E1A4B" id="Graphic 18" o:spid="_x0000_s1026" alt="&quot;&quot;" style="position:absolute;margin-left:254.15pt;margin-top:65.7pt;width:11.9pt;height:25.3pt;z-index:251658243" coordorigin="185739,100101" coordsize="151723,326341" o:gfxdata="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">
+                      <v:shape id="Freeform 23" o:spid="_x0000_s1027" style="position:absolute;left:185739;top:100101;width:151723;height:4987;visibility:visible;mso-wrap-style:square;v-text-anchor:middle" coordsize="151723,4987" o:gfxdata="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" path="m,l151724,e" filled="f" strokecolor="#326297" strokeweight=".68481mm">
                         <v:stroke endcap="round"/>
                         <v:path arrowok="t" o:connecttype="custom" o:connectlocs="0,0;151724,0" o:connectangles="0,0"/>
                       </v:shape>
-                      <v:shape id="Freeform 36" o:spid="_x0000_s1028" style="position:absolute;left:185739;top:207236;width:151723;height:4987;visibility:visible;mso-wrap-style:square;v-text-anchor:middle" coordsize="151723,4987" o:gfxdata="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" path="m,l151724,e" filled="f" strokecolor="#1b5e86" strokeweight=".68481mm">
+                      <v:shape id="Freeform 36" o:spid="_x0000_s1028" style="position:absolute;left:185739;top:207236;width:151723;height:4987;visibility:visible;mso-wrap-style:square;v-text-anchor:middle" coordsize="151723,4987" o:gfxdata="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" path="m,l151724,e" filled="f" strokecolor="#326297" strokeweight=".68481mm">
                         <v:stroke endcap="round"/>
                         <v:path arrowok="t" o:connecttype="custom" o:connectlocs="0,0;151724,0" o:connectangles="0,0"/>
                       </v:shape>
-                      <v:shape id="Freeform 45" o:spid="_x0000_s1029" style="position:absolute;left:185739;top:314320;width:151723;height:4987;visibility:visible;mso-wrap-style:square;v-text-anchor:middle" coordsize="151723,4987" o:gfxdata="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" path="m,l151724,e" filled="f" strokecolor="#1b5e86" strokeweight=".68481mm">
+                      <v:shape id="Freeform 45" o:spid="_x0000_s1029" style="position:absolute;left:185739;top:314320;width:151723;height:4987;visibility:visible;mso-wrap-style:square;v-text-anchor:middle" coordsize="151723,4987" o:gfxdata="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" path="m,l151724,e" filled="f" strokecolor="#326297" strokeweight=".68481mm">
                         <v:stroke endcap="round"/>
                         <v:path arrowok="t" o:connecttype="custom" o:connectlocs="0,0;151724,0" o:connectangles="0,0"/>
                       </v:shape>
-                      <v:shape id="Freeform 59" o:spid="_x0000_s1030" style="position:absolute;left:185739;top:421455;width:151723;height:4987;visibility:visible;mso-wrap-style:square;v-text-anchor:middle" coordsize="151723,4987" o:gfxdata="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" path="m,l151724,e" filled="f" strokecolor="#1b5e86" strokeweight=".68481mm">
+                      <v:shape id="Freeform 59" o:spid="_x0000_s1030" style="position:absolute;left:185739;top:421455;width:151723;height:4987;visibility:visible;mso-wrap-style:square;v-text-anchor:middle" coordsize="151723,4987" o:gfxdata="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" path="m,l151724,e" filled="f" strokecolor="#326297" strokeweight=".68481mm">
                         <v:stroke endcap="round"/>
                         <v:path arrowok="t" o:connecttype="custom" o:connectlocs="0,0;151724,0" o:connectangles="0,0"/>
                       </v:shape>
@@ -3383,12 +3268,30 @@
             </w:r>
             <w:r>
               <w:rPr>
+                <w:rFonts w:ascii="Arial Nova" w:hAnsi="Arial Nova" w:cs="Arial"/>
+              </w:rPr>
+              <w:t>{{</w:t>
+            </w:r>
+            <w:r>
+              <w:rPr>
+                <w:rFonts w:ascii="Arial Nova" w:hAnsi="Arial Nova" w:cs="Arial"/>
+              </w:rPr>
+              <w:t>procedures</w:t>
+            </w:r>
+            <w:r>
+              <w:rPr>
+                <w:rFonts w:ascii="Arial Nova" w:hAnsi="Arial Nova" w:cs="Arial"/>
+              </w:rPr>
+              <w:t>}}</w:t>
+            </w:r>
+            <w:r>
+              <w:rPr>
                 <w:noProof/>
               </w:rPr>
               <mc:AlternateContent>
                 <mc:Choice Requires="wpg">
                   <w:drawing>
-                    <wp:anchor distT="0" distB="0" distL="114300" distR="114300" simplePos="0" relativeHeight="251658242" behindDoc="0" locked="0" layoutInCell="1" allowOverlap="1" wp14:anchorId="1B0751E0" wp14:editId="0F46EB8C">
+                    <wp:anchor distT="0" distB="0" distL="114300" distR="114300" simplePos="0" relativeHeight="251658242" behindDoc="0" locked="0" layoutInCell="1" allowOverlap="1" wp14:anchorId="1B0751E0" wp14:editId="46265E80">
                       <wp:simplePos x="0" y="0"/>
                       <wp:positionH relativeFrom="column">
                         <wp:posOffset>3020695</wp:posOffset>
@@ -3529,7 +3432,7 @@
                                 </a:solidFill>
                                 <a:ln w="24653" cap="flat">
                                   <a:solidFill>
-                                    <a:srgbClr val="1B5E86"/>
+                                    <a:srgbClr val="326297"/>
                                   </a:solidFill>
                                   <a:prstDash val="solid"/>
                                   <a:miter/>
@@ -3813,8 +3716,8 @@
                 </mc:Choice>
                 <mc:Fallback>
                   <w:pict>
-                    <v:group w14:anchorId="1C41E131" id="Group 153" o:spid="_x0000_s1026" alt="&quot;&quot;" style="position:absolute;margin-left:237.85pt;margin-top:71.95pt;width:31.5pt;height:41.05pt;z-index:251658242;mso-position-vertical-relative:page" coordsize="400556,521557" o:gfxdata="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">
-                      <v:shape id="Freeform 5" o:spid="_x0000_s1027" alt="Red and blue checklist icon" style="position:absolute;width:400556;height:521557;visibility:visible;mso-wrap-style:square;v-text-anchor:middle" coordsize="400556,521557" o:gfxdata="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" path="m389784,v5950,,10773,4823,10773,10773l400557,510784v,5950,-4823,10773,-10773,10773l10773,521557c4823,521557,,516734,,510784l,10773c,4823,4823,,10773,l389784,xe" strokecolor="#1b5e86" strokeweight=".68481mm">
+                    <v:group w14:anchorId="18996C0B" id="Group 153" o:spid="_x0000_s1026" alt="&quot;&quot;" style="position:absolute;margin-left:237.85pt;margin-top:71.95pt;width:31.5pt;height:41.05pt;z-index:251658242;mso-position-vertical-relative:page" coordsize="400556,521557" o:gfxdata="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">
+                      <v:shape id="Freeform 5" o:spid="_x0000_s1027" alt="Red and blue checklist icon" style="position:absolute;width:400556;height:521557;visibility:visible;mso-wrap-style:square;v-text-anchor:middle" coordsize="400556,521557" o:gfxdata="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" path="m389784,v5950,,10773,4823,10773,10773l400557,510784v,5950,-4823,10773,-10773,10773l10773,521557c4823,521557,,516734,,510784l,10773c,4823,4823,,10773,l389784,xe" strokecolor="#326297" strokeweight=".68481mm">
                         <v:stroke joinstyle="miter"/>
                         <v:path arrowok="t" o:connecttype="custom" o:connectlocs="389784,0;400557,10773;400557,510784;389784,521557;10773,521557;0,510784;0,10773;10773,0" o:connectangles="0,0,0,0,0,0,0,0"/>
                       </v:shape>
@@ -3840,23 +3743,16 @@
                 </mc:Fallback>
               </mc:AlternateContent>
             </w:r>
-            <w:r>
-              <w:rPr>
-                <w:rFonts w:ascii="Arial Nova" w:hAnsi="Arial Nova" w:cs="Arial"/>
-              </w:rPr>
-              <w:t>{{END-FOR item}}</w:t>
-            </w:r>
           </w:p>
         </w:tc>
         <w:tc>
           <w:tcPr>
-            <w:tcW w:w="180" w:type="dxa"/>
+            <w:tcW w:w="164" w:type="dxa"/>
             <w:tcBorders>
               <w:top w:val="nil"/>
-              <w:left w:val="single" w:sz="12" w:space="0" w:color="003D6B"/>
               <w:bottom w:val="nil"/>
-              <w:right w:val="single" w:sz="12" w:space="0" w:color="003D6B"/>
             </w:tcBorders>
+            <w:shd w:val="clear" w:color="auto" w:fill="auto"/>
           </w:tcPr>
           <w:p>
             <w:pPr>
@@ -3868,12 +3764,9 @@
         </w:tc>
         <w:tc>
           <w:tcPr>
-            <w:tcW w:w="5744" w:type="dxa"/>
+            <w:tcW w:w="5760" w:type="dxa"/>
             <w:tcBorders>
-              <w:top w:val="nil"/>
-              <w:left w:val="single" w:sz="12" w:space="0" w:color="003D6B"/>
-              <w:bottom w:val="single" w:sz="12" w:space="0" w:color="003D6B"/>
-              <w:right w:val="single" w:sz="12" w:space="0" w:color="003D6B"/>
+              <w:bottom w:val="single" w:sz="12" w:space="0" w:color="326297"/>
             </w:tcBorders>
             <w:shd w:val="clear" w:color="auto" w:fill="FFFFFF" w:themeFill="background1"/>
           </w:tcPr>
@@ -3918,7 +3811,7 @@
               <mc:AlternateContent>
                 <mc:Choice Requires="wpg">
                   <w:drawing>
-                    <wp:anchor distT="0" distB="0" distL="114300" distR="114300" simplePos="0" relativeHeight="251658244" behindDoc="0" locked="0" layoutInCell="1" allowOverlap="1" wp14:anchorId="0FE82DF5" wp14:editId="219F817F">
+                    <wp:anchor distT="0" distB="0" distL="114300" distR="114300" simplePos="0" relativeHeight="251658244" behindDoc="0" locked="0" layoutInCell="1" allowOverlap="1" wp14:anchorId="0FE82DF5" wp14:editId="48F6F7FA">
                       <wp:simplePos x="0" y="0"/>
                       <wp:positionH relativeFrom="column">
                         <wp:posOffset>2932430</wp:posOffset>
@@ -4361,7 +4254,7 @@
                                 </a:solidFill>
                                 <a:ln w="12303" cap="flat">
                                   <a:solidFill>
-                                    <a:srgbClr val="1B5E86"/>
+                                    <a:srgbClr val="326297"/>
                                   </a:solidFill>
                                   <a:prstDash val="solid"/>
                                   <a:miter/>
@@ -6590,7 +6483,7 @@
                                 </a:solidFill>
                                 <a:ln w="12303" cap="flat">
                                   <a:solidFill>
-                                    <a:srgbClr val="1B5E86"/>
+                                    <a:srgbClr val="326297"/>
                                   </a:solidFill>
                                   <a:prstDash val="solid"/>
                                   <a:miter/>
@@ -6729,12 +6622,12 @@
                 </mc:Choice>
                 <mc:Fallback>
                   <w:pict>
-                    <v:group w14:anchorId="55703FA1" id="Group 53" o:spid="_x0000_s1026" alt="Red and blue icon of a calendar and clock" style="position:absolute;margin-left:230.9pt;margin-top:68.65pt;width:47.25pt;height:44.7pt;z-index:251658244;mso-position-vertical-relative:page" coordsize="520064,492203" o:gfxdata="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">
+                    <v:group w14:anchorId="2CEBC4D5" id="Group 53" o:spid="_x0000_s1026" alt="Red and blue icon of a calendar and clock" style="position:absolute;margin-left:230.9pt;margin-top:68.65pt;width:47.25pt;height:44.7pt;z-index:251658244;mso-position-vertical-relative:page" coordsize="520064,492203" o:gfxdata="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">
                       <v:shape id="Freeform: Shape 1754305299" o:spid="_x0000_s1027" style="position:absolute;left:92869;width:18573;height:46434;visibility:visible;mso-wrap-style:square;v-text-anchor:middle" coordsize="18573,46434" o:gfxdata="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" path="m9287,46434v5129,,9287,-4157,9287,-9286l18574,9287c18574,4158,14416,,9287,,4158,,,4158,,9287l,37148v,5129,4158,9286,9287,9286xe" fillcolor="#bc0e3d" strokecolor="#bc0e3d" strokeweight=".34175mm">
                         <v:stroke joinstyle="miter"/>
                         <v:path arrowok="t" o:connecttype="custom" o:connectlocs="9287,46434;18574,37148;18574,9287;9287,0;0,9287;0,37148;9287,46434" o:connectangles="0,0,0,0,0,0,0"/>
                       </v:shape>
-                      <v:shape id="Freeform: Shape 1899903614" o:spid="_x0000_s1028" style="position:absolute;top:27861;width:399335;height:362188;visibility:visible;mso-wrap-style:square;v-text-anchor:middle" coordsize="399335,362188" o:gfxdata="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" path="m241459,343614r-215456,c21885,343563,18573,340211,18574,336092r,-252510l380762,83582r,111442c380762,200154,384920,204311,390049,204311v5129,,9287,-4157,9287,-9287l399336,26096c399336,11720,387708,51,373332,l334328,v-5130,,-9287,4158,-9287,9287c325041,14416,329198,18574,334328,18574r39004,c377435,18574,380762,21899,380763,26002v,32,-1,63,-1,94l380762,65008r-362188,l18574,26096v,-4155,3368,-7522,7522,-7522l65008,18574v5129,,9287,-4158,9287,-9287c74295,4158,70137,,65008,l26003,c11627,51,,11720,,26096l,336092v,14376,11627,26045,26003,26096l241459,362188v5129,,9287,-4158,9287,-9287c250746,347772,246588,343614,241459,343614xe" fillcolor="#1b5e86" strokecolor="#1b5e86" strokeweight=".34175mm">
+                      <v:shape id="Freeform: Shape 1899903614" o:spid="_x0000_s1028" style="position:absolute;top:27861;width:399335;height:362188;visibility:visible;mso-wrap-style:square;v-text-anchor:middle" coordsize="399335,362188" o:gfxdata="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" path="m241459,343614r-215456,c21885,343563,18573,340211,18574,336092r,-252510l380762,83582r,111442c380762,200154,384920,204311,390049,204311v5129,,9287,-4157,9287,-9287l399336,26096c399336,11720,387708,51,373332,l334328,v-5130,,-9287,4158,-9287,9287c325041,14416,329198,18574,334328,18574r39004,c377435,18574,380762,21899,380763,26002v,32,-1,63,-1,94l380762,65008r-362188,l18574,26096v,-4155,3368,-7522,7522,-7522l65008,18574v5129,,9287,-4158,9287,-9287c74295,4158,70137,,65008,l26003,c11627,51,,11720,,26096l,336092v,14376,11627,26045,26003,26096l241459,362188v5129,,9287,-4158,9287,-9287c250746,347772,246588,343614,241459,343614xe" fillcolor="#1b5e86" strokecolor="#326297" strokeweight=".34175mm">
                         <v:stroke joinstyle="miter"/>
                         <v:path arrowok="t" o:connecttype="custom" o:connectlocs="241459,343614;26003,343614;18574,336092;18574,83582;380762,83582;380762,195024;390049,204311;399336,195024;399336,26096;373332,0;334328,0;325041,9287;334328,18574;373332,18574;380763,26002;380762,26096;380762,65008;18574,65008;18574,26096;26096,18574;65008,18574;74295,9287;65008,0;26003,0;0,26096;0,336092;26003,362188;241459,362188;250746,352901;241459,343614" o:connectangles="0,0,0,0,0,0,0,0,0,0,0,0,0,0,0,0,0,0,0,0,0,0,0,0,0,0,0,0,0,0"/>
                       </v:shape>
@@ -6846,7 +6739,7 @@
                         <v:stroke joinstyle="miter"/>
                         <v:path arrowok="t" o:connecttype="custom" o:connectlocs="0,0;18574,0;18574,18574;0,18574" o:connectangles="0,0,0,0"/>
                       </v:shape>
-                      <v:shape id="Freeform: Shape 93254133" o:spid="_x0000_s1056" style="position:absolute;left:269319;top:241458;width:250745;height:250745;visibility:visible;mso-wrap-style:square;v-text-anchor:middle" coordsize="250745,250745" o:gfxdata="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" path="m125280,c56039,51,-51,56225,,125466v51,69241,56225,125331,125466,125280c194671,250695,250746,194578,250746,125373,250643,56137,194516,51,125280,xm125280,232172c66296,232121,18523,184264,18574,125280,18625,66296,66482,18523,125466,18574v58947,51,106706,47851,106706,106799c232121,184371,184279,232172,125280,232172xe" fillcolor="#1b5e86" strokecolor="#1b5e86" strokeweight=".34175mm">
+                      <v:shape id="Freeform: Shape 93254133" o:spid="_x0000_s1056" style="position:absolute;left:269319;top:241458;width:250745;height:250745;visibility:visible;mso-wrap-style:square;v-text-anchor:middle" coordsize="250745,250745" o:gfxdata="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" path="m125280,c56039,51,-51,56225,,125466v51,69241,56225,125331,125466,125280c194671,250695,250746,194578,250746,125373,250643,56137,194516,51,125280,xm125280,232172c66296,232121,18523,184264,18574,125280,18625,66296,66482,18523,125466,18574v58947,51,106706,47851,106706,106799c232121,184371,184279,232172,125280,232172xe" fillcolor="#1b5e86" strokecolor="#326297" strokeweight=".34175mm">
                         <v:stroke joinstyle="miter"/>
                         <v:path arrowok="t" o:connecttype="custom" o:connectlocs="125280,0;0,125466;125466,250746;250746,125373;125280,0;125280,232172;18574,125280;125466,18574;232172,125373;125280,232172" o:connectangles="0,0,0,0,0,0,0,0,0,0"/>
                       </v:shape>
@@ -6890,12 +6783,14 @@
         <w:tc>
           <w:tcPr>
             <w:tcW w:w="5601" w:type="dxa"/>
+            <w:gridSpan w:val="2"/>
             <w:tcBorders>
-              <w:top w:val="single" w:sz="12" w:space="0" w:color="003D6B"/>
+              <w:top w:val="single" w:sz="12" w:space="0" w:color="326297"/>
               <w:left w:val="nil"/>
-              <w:bottom w:val="single" w:sz="12" w:space="0" w:color="003D6B"/>
+              <w:bottom w:val="nil"/>
               <w:right w:val="nil"/>
             </w:tcBorders>
+            <w:shd w:val="clear" w:color="auto" w:fill="auto"/>
           </w:tcPr>
           <w:p>
             <w:pPr>
@@ -6909,13 +6804,14 @@
         </w:tc>
         <w:tc>
           <w:tcPr>
-            <w:tcW w:w="180" w:type="dxa"/>
+            <w:tcW w:w="164" w:type="dxa"/>
             <w:tcBorders>
               <w:top w:val="nil"/>
               <w:left w:val="nil"/>
               <w:bottom w:val="nil"/>
               <w:right w:val="nil"/>
             </w:tcBorders>
+            <w:shd w:val="clear" w:color="auto" w:fill="auto"/>
           </w:tcPr>
           <w:p>
             <w:pPr>
@@ -6929,13 +6825,14 @@
         </w:tc>
         <w:tc>
           <w:tcPr>
-            <w:tcW w:w="5744" w:type="dxa"/>
+            <w:tcW w:w="5760" w:type="dxa"/>
             <w:tcBorders>
-              <w:top w:val="single" w:sz="12" w:space="0" w:color="003D6B"/>
+              <w:top w:val="single" w:sz="12" w:space="0" w:color="326297"/>
               <w:left w:val="nil"/>
-              <w:bottom w:val="single" w:sz="12" w:space="0" w:color="003D6B"/>
+              <w:bottom w:val="nil"/>
               <w:right w:val="nil"/>
             </w:tcBorders>
+            <w:shd w:val="clear" w:color="auto" w:fill="auto"/>
           </w:tcPr>
           <w:p>
             <w:pPr>
@@ -6955,13 +6852,11 @@
         <w:tc>
           <w:tcPr>
             <w:tcW w:w="5601" w:type="dxa"/>
+            <w:gridSpan w:val="2"/>
             <w:tcBorders>
-              <w:top w:val="single" w:sz="12" w:space="0" w:color="003D6B"/>
-              <w:left w:val="single" w:sz="12" w:space="0" w:color="003D6B"/>
-              <w:bottom w:val="nil"/>
-              <w:right w:val="single" w:sz="12" w:space="0" w:color="003D6B"/>
+              <w:top w:val="nil"/>
             </w:tcBorders>
-            <w:shd w:val="clear" w:color="auto" w:fill="1B5E86"/>
+            <w:shd w:val="clear" w:color="auto" w:fill="326297"/>
             <w:vAlign w:val="center"/>
           </w:tcPr>
           <w:p>
@@ -6990,13 +6885,11 @@
         </w:tc>
         <w:tc>
           <w:tcPr>
-            <w:tcW w:w="180" w:type="dxa"/>
+            <w:tcW w:w="164" w:type="dxa"/>
             <w:tcBorders>
               <w:top w:val="nil"/>
-              <w:left w:val="single" w:sz="12" w:space="0" w:color="003D6B"/>
-              <w:bottom w:val="nil"/>
-              <w:right w:val="single" w:sz="12" w:space="0" w:color="003D6B"/>
             </w:tcBorders>
+            <w:shd w:val="clear" w:color="auto" w:fill="auto"/>
           </w:tcPr>
           <w:p>
             <w:pPr>
@@ -7008,14 +6901,11 @@
         </w:tc>
         <w:tc>
           <w:tcPr>
-            <w:tcW w:w="5744" w:type="dxa"/>
+            <w:tcW w:w="5760" w:type="dxa"/>
             <w:tcBorders>
-              <w:top w:val="single" w:sz="12" w:space="0" w:color="003D6B"/>
-              <w:left w:val="single" w:sz="12" w:space="0" w:color="003D6B"/>
-              <w:bottom w:val="nil"/>
-              <w:right w:val="single" w:sz="12" w:space="0" w:color="003D6B"/>
+              <w:top w:val="nil"/>
             </w:tcBorders>
-            <w:shd w:val="clear" w:color="auto" w:fill="1B5E86"/>
+            <w:shd w:val="clear" w:color="auto" w:fill="326297"/>
             <w:vAlign w:val="center"/>
           </w:tcPr>
           <w:p>
@@ -7051,11 +6941,9 @@
         <w:tc>
           <w:tcPr>
             <w:tcW w:w="5601" w:type="dxa"/>
+            <w:gridSpan w:val="2"/>
             <w:tcBorders>
-              <w:top w:val="nil"/>
-              <w:left w:val="single" w:sz="12" w:space="0" w:color="003D6B"/>
-              <w:bottom w:val="single" w:sz="12" w:space="0" w:color="003D6B"/>
-              <w:right w:val="single" w:sz="12" w:space="0" w:color="003D6B"/>
+              <w:bottom w:val="single" w:sz="12" w:space="0" w:color="326297"/>
             </w:tcBorders>
             <w:shd w:val="clear" w:color="auto" w:fill="FFFFFF" w:themeFill="background1"/>
           </w:tcPr>
@@ -7063,6 +6951,8 @@
             <w:pPr>
               <w:rPr>
                 <w:rFonts w:ascii="Arial Nova" w:hAnsi="Arial Nova" w:cs="Arial"/>
+                <w:b/>
+                <w:bCs/>
               </w:rPr>
             </w:pPr>
             <w:bookmarkStart w:id="1" w:name="OLE_LINK2"/>
@@ -7074,28 +6964,6 @@
               </w:rPr>
               <w:t>You might:</w:t>
             </w:r>
-            <w:r>
-              <w:rPr>
-                <w:rFonts w:ascii="Arial Nova" w:hAnsi="Arial Nova" w:cs="Arial"/>
-                <w:b/>
-                <w:bCs/>
-              </w:rPr>
-              <w:br/>
-            </w:r>
-            <w:r>
-              <w:rPr>
-                <w:rFonts w:ascii="Arial Nova" w:hAnsi="Arial Nova" w:cs="Arial"/>
-              </w:rPr>
-              <w:t xml:space="preserve">{{FOR item in </w:t>
-            </w:r>
-            <w:proofErr w:type="spellStart"/>
-            <w:r>
-              <w:rPr>
-                <w:rFonts w:ascii="Arial Nova" w:hAnsi="Arial Nova" w:cs="Arial"/>
-              </w:rPr>
-              <w:t>potential_risks</w:t>
-            </w:r>
-            <w:proofErr w:type="spellEnd"/>
           </w:p>
           <w:p>
             <w:pPr>
@@ -7115,30 +6983,19 @@
               </w:rPr>
               <w:t>{{</w:t>
             </w:r>
+            <w:proofErr w:type="spellStart"/>
             <w:r>
               <w:rPr>
                 <w:rFonts w:ascii="Arial Nova" w:hAnsi="Arial Nova" w:cs="Arial"/>
               </w:rPr>
-              <w:t>$item</w:t>
+              <w:t>potential_risks</w:t>
             </w:r>
+            <w:proofErr w:type="spellEnd"/>
             <w:r>
               <w:rPr>
                 <w:rFonts w:ascii="Arial Nova" w:hAnsi="Arial Nova" w:cs="Arial"/>
               </w:rPr>
               <w:t>}}</w:t>
-            </w:r>
-          </w:p>
-          <w:p>
-            <w:pPr>
-              <w:rPr>
-                <w:rFonts w:ascii="Arial Nova" w:hAnsi="Arial Nova" w:cs="Arial"/>
-              </w:rPr>
-            </w:pPr>
-            <w:r>
-              <w:rPr>
-                <w:rFonts w:ascii="Arial Nova" w:hAnsi="Arial Nova" w:cs="Arial"/>
-              </w:rPr>
-              <w:t>{{END-FOR item}}</w:t>
             </w:r>
           </w:p>
           <w:bookmarkEnd w:id="1"/>
@@ -7156,7 +7013,7 @@
               <mc:AlternateContent>
                 <mc:Choice Requires="wpg">
                   <w:drawing>
-                    <wp:anchor distT="0" distB="0" distL="114300" distR="114300" simplePos="0" relativeHeight="251658245" behindDoc="0" locked="0" layoutInCell="1" allowOverlap="1" wp14:anchorId="0C692A11" wp14:editId="52824CF4">
+                    <wp:anchor distT="0" distB="0" distL="114300" distR="114300" simplePos="0" relativeHeight="251658245" behindDoc="0" locked="0" layoutInCell="1" allowOverlap="1" wp14:anchorId="0C692A11" wp14:editId="45941BFE">
                       <wp:simplePos x="0" y="0"/>
                       <wp:positionH relativeFrom="column">
                         <wp:posOffset>3004185</wp:posOffset>
@@ -7336,7 +7193,7 @@
                                 </a:solidFill>
                                 <a:ln w="24848" cap="flat">
                                   <a:solidFill>
-                                    <a:srgbClr val="1B5E86"/>
+                                    <a:srgbClr val="326297"/>
                                   </a:solidFill>
                                   <a:prstDash val="solid"/>
                                   <a:miter/>
@@ -7643,8 +7500,8 @@
                 </mc:Choice>
                 <mc:Fallback>
                   <w:pict>
-                    <v:group w14:anchorId="71084C4C" id="Group 2" o:spid="_x0000_s1026" alt="&quot;&quot;" style="position:absolute;margin-left:236.55pt;margin-top:71pt;width:33.95pt;height:41pt;z-index:251658245;mso-position-vertical-relative:page" coordsize="431484,521321" o:gfxdata="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">
-                      <v:shape id="Freeform 127" o:spid="_x0000_s1027" alt="Red and blue icon of a lock inside a shield" style="position:absolute;width:431484;height:521321;visibility:visible;mso-wrap-style:square;v-text-anchor:middle" coordsize="431484,521321" o:gfxdata="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" path="m431481,178247v,129429,-78106,256913,-208931,341054c218410,521995,213073,521995,208933,519301,78108,435160,2,307626,2,178197r,-65338c-98,106475,4640,101088,10924,100390,85988,94454,155915,60090,206539,4378v4140,-5088,11572,-5836,16659,-1746c223846,3131,224395,3729,224944,4378v50624,55712,120551,90076,195615,96111c426893,101188,431631,106624,431481,112959r,65338l431481,178247xe" strokecolor="#1b5e86" strokeweight=".69022mm">
+                    <v:group w14:anchorId="48BBE1C6" id="Group 2" o:spid="_x0000_s1026" alt="&quot;&quot;" style="position:absolute;margin-left:236.55pt;margin-top:71pt;width:33.95pt;height:41pt;z-index:251658245;mso-position-vertical-relative:page" coordsize="431484,521321" o:gfxdata="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">
+                      <v:shape id="Freeform 127" o:spid="_x0000_s1027" alt="Red and blue icon of a lock inside a shield" style="position:absolute;width:431484;height:521321;visibility:visible;mso-wrap-style:square;v-text-anchor:middle" coordsize="431484,521321" o:gfxdata="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" path="m431481,178247v,129429,-78106,256913,-208931,341054c218410,521995,213073,521995,208933,519301,78108,435160,2,307626,2,178197r,-65338c-98,106475,4640,101088,10924,100390,85988,94454,155915,60090,206539,4378v4140,-5088,11572,-5836,16659,-1746c223846,3131,224395,3729,224944,4378v50624,55712,120551,90076,195615,96111c426893,101188,431631,106624,431481,112959r,65338l431481,178247xe" strokecolor="#326297" strokeweight=".69022mm">
                         <v:stroke joinstyle="miter"/>
                         <v:path arrowok="t" o:connecttype="custom" o:connectlocs="431481,178247;222550,519301;208933,519301;2,178197;2,112859;10924,100390;206539,4378;223198,2632;224944,4378;420559,100489;431481,112959;431481,178297" o:connectangles="0,0,0,0,0,0,0,0,0,0,0,0"/>
                       </v:shape>
@@ -7672,13 +7529,11 @@
         </w:tc>
         <w:tc>
           <w:tcPr>
-            <w:tcW w:w="180" w:type="dxa"/>
+            <w:tcW w:w="164" w:type="dxa"/>
             <w:tcBorders>
-              <w:top w:val="nil"/>
-              <w:left w:val="single" w:sz="12" w:space="0" w:color="003D6B"/>
               <w:bottom w:val="nil"/>
-              <w:right w:val="single" w:sz="12" w:space="0" w:color="003D6B"/>
             </w:tcBorders>
+            <w:shd w:val="clear" w:color="auto" w:fill="auto"/>
           </w:tcPr>
           <w:p>
             <w:pPr>
@@ -7690,12 +7545,9 @@
         </w:tc>
         <w:tc>
           <w:tcPr>
-            <w:tcW w:w="5744" w:type="dxa"/>
+            <w:tcW w:w="5760" w:type="dxa"/>
             <w:tcBorders>
-              <w:top w:val="nil"/>
-              <w:left w:val="single" w:sz="12" w:space="0" w:color="003D6B"/>
-              <w:bottom w:val="single" w:sz="12" w:space="0" w:color="003D6B"/>
-              <w:right w:val="single" w:sz="12" w:space="0" w:color="003D6B"/>
+              <w:bottom w:val="single" w:sz="12" w:space="0" w:color="326297"/>
             </w:tcBorders>
             <w:shd w:val="clear" w:color="auto" w:fill="FFFFFF" w:themeFill="background1"/>
           </w:tcPr>
@@ -7735,7 +7587,7 @@
               <w:rPr>
                 <w:rFonts w:ascii="Arial Nova" w:hAnsi="Arial Nova" w:cs="Arial"/>
               </w:rPr>
-              <w:t xml:space="preserve">{{FOR item IN </w:t>
+              <w:t>{{</w:t>
             </w:r>
             <w:proofErr w:type="spellStart"/>
             <w:r>
@@ -7751,36 +7603,22 @@
               </w:rPr>
               <w:t>}}</w:t>
             </w:r>
+          </w:p>
+          <w:p>
+            <w:pPr>
+              <w:rPr>
+                <w:rFonts w:ascii="Arial Nova" w:hAnsi="Arial Nova" w:cs="Arial"/>
+                <w:b/>
+                <w:bCs/>
+              </w:rPr>
+            </w:pPr>
             <w:r>
               <w:rPr>
                 <w:rFonts w:ascii="Arial Nova" w:hAnsi="Arial Nova" w:cs="Arial"/>
+                <w:b/>
+                <w:bCs/>
               </w:rPr>
-              <w:br/>
-            </w:r>
-            <w:r>
-              <w:rPr>
-                <w:rFonts w:ascii="Arial Nova" w:hAnsi="Arial Nova" w:cs="Arial"/>
-              </w:rPr>
-              <w:t>{{</w:t>
-            </w:r>
-            <w:r>
-              <w:rPr>
-                <w:rFonts w:ascii="Arial Nova" w:hAnsi="Arial Nova" w:cs="Arial"/>
-              </w:rPr>
-              <w:t>$item</w:t>
-            </w:r>
-            <w:r>
-              <w:rPr>
-                <w:rFonts w:ascii="Arial Nova" w:hAnsi="Arial Nova" w:cs="Arial"/>
-              </w:rPr>
-              <w:t>}}</w:t>
-            </w:r>
-            <w:r>
-              <w:rPr>
-                <w:rFonts w:ascii="Arial Nova" w:hAnsi="Arial Nova" w:cs="Arial"/>
-              </w:rPr>
-              <w:br/>
-              <w:t>{{END-FOR item}}</w:t>
+              <w:t xml:space="preserve">For others: </w:t>
             </w:r>
           </w:p>
           <w:p>
@@ -7792,24 +7630,8 @@
             <w:r>
               <w:rPr>
                 <w:rFonts w:ascii="Arial Nova" w:hAnsi="Arial Nova" w:cs="Arial"/>
-                <w:b/>
-                <w:bCs/>
               </w:rPr>
-              <w:t>For others:</w:t>
-            </w:r>
-            <w:r>
-              <w:rPr>
-                <w:rFonts w:ascii="Arial Nova" w:hAnsi="Arial Nova" w:cs="Arial"/>
-                <w:b/>
-                <w:bCs/>
-              </w:rPr>
-              <w:br/>
-            </w:r>
-            <w:r>
-              <w:rPr>
-                <w:rFonts w:ascii="Arial Nova" w:hAnsi="Arial Nova" w:cs="Arial"/>
-              </w:rPr>
-              <w:t xml:space="preserve">{{FOR item IN </w:t>
+              <w:t>{{</w:t>
             </w:r>
             <w:proofErr w:type="spellStart"/>
             <w:r>
@@ -7834,44 +7656,12 @@
             </w:pPr>
             <w:r>
               <w:rPr>
-                <w:rFonts w:ascii="Arial Nova" w:hAnsi="Arial Nova" w:cs="Arial"/>
-              </w:rPr>
-              <w:t>{{</w:t>
-            </w:r>
-            <w:r>
-              <w:rPr>
-                <w:rFonts w:ascii="Arial Nova" w:hAnsi="Arial Nova" w:cs="Arial"/>
-              </w:rPr>
-              <w:t>$item</w:t>
-            </w:r>
-            <w:r>
-              <w:rPr>
-                <w:rFonts w:ascii="Arial Nova" w:hAnsi="Arial Nova" w:cs="Arial"/>
-              </w:rPr>
-              <w:t>}}</w:t>
-            </w:r>
-            <w:r>
-              <w:rPr>
-                <w:rFonts w:ascii="Arial Nova" w:hAnsi="Arial Nova" w:cs="Arial"/>
-              </w:rPr>
-              <w:br/>
-              <w:t>{{END-FOR item}}</w:t>
-            </w:r>
-          </w:p>
-          <w:p>
-            <w:pPr>
-              <w:rPr>
-                <w:rFonts w:ascii="Arial Nova" w:hAnsi="Arial Nova" w:cs="Arial"/>
-              </w:rPr>
-            </w:pPr>
-            <w:r>
-              <w:rPr>
                 <w:noProof/>
               </w:rPr>
               <mc:AlternateContent>
                 <mc:Choice Requires="wpg">
                   <w:drawing>
-                    <wp:anchor distT="0" distB="0" distL="114300" distR="114300" simplePos="0" relativeHeight="251658246" behindDoc="0" locked="0" layoutInCell="1" allowOverlap="1" wp14:anchorId="4DF2D662" wp14:editId="6D86BBB9">
+                    <wp:anchor distT="0" distB="0" distL="114300" distR="114300" simplePos="0" relativeHeight="251658246" behindDoc="0" locked="0" layoutInCell="1" allowOverlap="1" wp14:anchorId="4DF2D662" wp14:editId="7CEDD610">
                       <wp:simplePos x="0" y="0"/>
                       <wp:positionH relativeFrom="column">
                         <wp:posOffset>3064510</wp:posOffset>
@@ -7880,7 +7670,7 @@
                         <wp:posOffset>140335</wp:posOffset>
                       </wp:positionV>
                       <wp:extent cx="468630" cy="548005"/>
-                      <wp:effectExtent l="0" t="0" r="7620" b="23495"/>
+                      <wp:effectExtent l="0" t="0" r="26670" b="23495"/>
                       <wp:wrapSquare wrapText="bothSides"/>
                       <wp:docPr id="1091203064" name="Group 3">
                         <a:extLst xmlns:a="http://schemas.openxmlformats.org/drawingml/2006/main">
@@ -8062,7 +7852,9 @@
                                       <a:srgbClr val="FFFFFF"/>
                                     </a:solidFill>
                                     <a:ln w="0" cap="flat">
-                                      <a:noFill/>
+                                      <a:solidFill>
+                                        <a:srgbClr val="326297"/>
+                                      </a:solidFill>
                                       <a:prstDash val="solid"/>
                                       <a:miter/>
                                     </a:ln>
@@ -8463,7 +8255,7 @@
                                   </a:solidFill>
                                   <a:ln w="0" cap="flat">
                                     <a:solidFill>
-                                      <a:srgbClr val="1B5E86"/>
+                                      <a:srgbClr val="326297"/>
                                     </a:solidFill>
                                     <a:prstDash val="solid"/>
                                     <a:miter/>
@@ -8756,7 +8548,9 @@
                                       <a:srgbClr val="FFFFFF"/>
                                     </a:solidFill>
                                     <a:ln w="0" cap="flat">
-                                      <a:noFill/>
+                                      <a:solidFill>
+                                        <a:srgbClr val="326297"/>
+                                      </a:solidFill>
                                       <a:prstDash val="solid"/>
                                       <a:miter/>
                                     </a:ln>
@@ -9635,7 +9429,9 @@
                                       <a:srgbClr val="1B5E86"/>
                                     </a:solidFill>
                                     <a:ln w="0" cap="flat">
-                                      <a:noFill/>
+                                      <a:solidFill>
+                                        <a:srgbClr val="326297"/>
+                                      </a:solidFill>
                                       <a:prstDash val="solid"/>
                                       <a:miter/>
                                     </a:ln>
@@ -9886,10 +9682,10 @@
                 </mc:Choice>
                 <mc:Fallback>
                   <w:pict>
-                    <v:group w14:anchorId="4204E6C4" id="Group 3" o:spid="_x0000_s1026" alt="&quot;&quot;" style="position:absolute;margin-left:241.3pt;margin-top:11.05pt;width:36.9pt;height:43.15pt;z-index:251658246" coordsize="4686,5480" o:gfxdata="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">
+                    <v:group w14:anchorId="663D065E" id="Group 3" o:spid="_x0000_s1026" alt="&quot;&quot;" style="position:absolute;margin-left:241.3pt;margin-top:11.05pt;width:36.9pt;height:43.15pt;z-index:251658246" coordsize="4686,5480" o:gfxdata="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">
                       <v:group id="Graphic 42" o:spid="_x0000_s1027" alt="Red and blue icon of a trophy" style="position:absolute;width:4686;height:5480" coordsize="4691,5481" o:gfxdata="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">
                         <v:group id="Graphic 42" o:spid="_x0000_s1028" style="position:absolute;top:479;width:1688;height:2800" coordorigin=",47974" coordsize="168802,279934" o:gfxdata="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">
-                          <v:shape id="Freeform 93" o:spid="_x0000_s1029" style="position:absolute;left:9569;top:57543;width:135054;height:258052;visibility:visible;mso-wrap-style:square;v-text-anchor:middle" coordsize="135054,258052" o:gfxdata="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" path="m134991,257988c92121,251354,61626,235596,33556,206506,12440,184177,510,154831,,123954l,,53971,r,114321c53971,145645,61818,172885,76618,193172v11547,15885,40319,47209,50909,57480l132567,255564v829,830,1659,1659,2488,2488l134991,257988xe" stroked="f" strokeweight="0">
+                          <v:shape id="Freeform 93" o:spid="_x0000_s1029" style="position:absolute;left:9569;top:57543;width:135054;height:258052;visibility:visible;mso-wrap-style:square;v-text-anchor:middle" coordsize="135054,258052" o:gfxdata="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" path="m134991,257988c92121,251354,61626,235596,33556,206506,12440,184177,510,154831,,123954l,,53971,r,114321c53971,145645,61818,172885,76618,193172v11547,15885,40319,47209,50909,57480l132567,255564v829,830,1659,1659,2488,2488l134991,257988xe" strokecolor="#326297" strokeweight="0">
                             <v:stroke joinstyle="miter"/>
                             <v:path arrowok="t" o:connecttype="custom" o:connectlocs="134991,257988;33556,206506;0,123954;0,0;53971,0;53971,114321;76618,193172;127527,250652;132567,255564;135055,258052" o:connectangles="0,0,0,0,0,0,0,0,0,0"/>
                           </v:shape>
@@ -9902,12 +9698,12 @@
                           <v:stroke joinstyle="miter"/>
                           <v:path arrowok="t" o:connecttype="custom" o:connectlocs="255820,0;255820,0;277765,21946;0,21946;21946,0;255820,0" o:connectangles="0,0,0,0,0,0"/>
                         </v:shape>
-                        <v:shape id="Freeform 108" o:spid="_x0000_s1032" style="position:absolute;left:1534;top:4896;width:1608;height:220;visibility:visible;mso-wrap-style:square;v-text-anchor:middle" coordsize="160764,21945" o:gfxdata="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" path="m138819,v12121,,21945,9824,21945,21946l,21946c,9824,9824,,21946,l138883,r-64,xe" fillcolor="#1b5e86" strokecolor="#1b5e86" strokeweight="0">
+                        <v:shape id="Freeform 108" o:spid="_x0000_s1032" style="position:absolute;left:1534;top:4896;width:1608;height:220;visibility:visible;mso-wrap-style:square;v-text-anchor:middle" coordsize="160764,21945" o:gfxdata="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" path="m138819,v12121,,21945,9824,21945,21946l,21946c,9824,9824,,21946,l138883,r-64,xe" fillcolor="#1b5e86" strokecolor="#326297" strokeweight="0">
                           <v:stroke joinstyle="miter"/>
                           <v:path arrowok="t" o:connecttype="custom" o:connectlocs="138819,0;160764,21946;0,21946;21946,0;138883,0" o:connectangles="0,0,0,0,0"/>
                         </v:shape>
                         <v:group id="Graphic 42" o:spid="_x0000_s1033" style="position:absolute;left:877;width:2923;height:4751" coordorigin="87718" coordsize="292374,475147" o:gfxdata="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">
-                          <v:shape id="Freeform 110" o:spid="_x0000_s1034" style="position:absolute;left:97287;top:9569;width:273171;height:455945;visibility:visible;mso-wrap-style:square;v-text-anchor:middle" coordsize="273171,455945" o:gfxdata="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" path="m131546,455945r,-75087c131546,376265,131163,371672,130462,367078v-2871,-16076,-10144,-30749,-21117,-42679l82551,294288c77639,288738,72982,283826,68389,279360r-5104,-4976c53014,264432,42424,254097,32025,242167,26985,236553,22392,230748,18245,224623r-893,-1531c5933,204655,,183667,,162232l,,273172,r,30558l272470,75151r,87846c272470,184432,266473,205421,255245,223603r-1020,1658c251992,228387,244592,238212,239998,243315v-8867,10463,-18373,20351,-28261,29474c202423,281720,193364,291226,184751,301050r-21754,24880c154066,335755,147495,347876,144114,360890v-1659,6826,-2488,13716,-2488,20606l141626,455882r-10080,l131546,455945xe" stroked="f" strokeweight="0">
+                          <v:shape id="Freeform 110" o:spid="_x0000_s1034" style="position:absolute;left:97287;top:9569;width:273171;height:455945;visibility:visible;mso-wrap-style:square;v-text-anchor:middle" coordsize="273171,455945" o:gfxdata="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" path="m131546,455945r,-75087c131546,376265,131163,371672,130462,367078v-2871,-16076,-10144,-30749,-21117,-42679l82551,294288c77639,288738,72982,283826,68389,279360r-5104,-4976c53014,264432,42424,254097,32025,242167,26985,236553,22392,230748,18245,224623r-893,-1531c5933,204655,,183667,,162232l,,273172,r,30558l272470,75151r,87846c272470,184432,266473,205421,255245,223603r-1020,1658c251992,228387,244592,238212,239998,243315v-8867,10463,-18373,20351,-28261,29474c202423,281720,193364,291226,184751,301050r-21754,24880c154066,335755,147495,347876,144114,360890v-1659,6826,-2488,13716,-2488,20606l141626,455882r-10080,l131546,455945xe" strokecolor="#326297" strokeweight="0">
                             <v:stroke joinstyle="miter"/>
                             <v:path arrowok="t" o:connecttype="custom" o:connectlocs="131546,455945;131546,380858;130462,367078;109345,324399;82551,294288;68389,279360;63285,274384;32025,242167;18245,224623;17352,223092;0,162232;0,0;273172,0;273172,30558;272470,75151;272470,162997;255245,223603;254225,225261;239998,243315;211737,272789;184751,301050;162997,325930;144114,360890;141626,381496;141626,455882;131546,455882" o:connectangles="0,0,0,0,0,0,0,0,0,0,0,0,0,0,0,0,0,0,0,0,0,0,0,0,0,0"/>
                           </v:shape>
@@ -9921,7 +9717,7 @@
                             <v:stroke joinstyle="miter"/>
                             <v:path arrowok="t" o:connecttype="custom" o:connectlocs="0,258052;57161,193236;79617,114959;79617,27368;80063,0;135693,0;135693,124146;102073,206569;0,258116" o:connectangles="0,0,0,0,0,0,0,0,0"/>
                           </v:shape>
-                          <v:shape id="Freeform 114" o:spid="_x0000_s1038" style="position:absolute;left:298945;top:47974;width:170206;height:279934;visibility:visible;mso-wrap-style:square;v-text-anchor:middle" coordsize="170206,279934" o:gfxdata="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" path="m151068,19139r,114448c150557,161976,139521,188962,120191,209440v-19522,20223,-40383,33684,-66348,41850c69537,234512,83125,219073,90143,207973v11930,-18692,23923,-53397,23923,-83381l114066,37320v,,319,-18118,319,-18118l151068,19202m170206,l95566,r-638,36938l94928,124529v,25837,-10718,57096,-20925,73109c59840,219903,9378,269216,1212,278531l,279934v59521,-4083,99138,-21180,133907,-57288c156618,198531,169568,166825,170142,133715l170142,r,l170206,xe" fillcolor="#1b5e86" stroked="f" strokeweight="0">
+                          <v:shape id="Freeform 114" o:spid="_x0000_s1038" style="position:absolute;left:298945;top:47974;width:170206;height:279934;visibility:visible;mso-wrap-style:square;v-text-anchor:middle" coordsize="170206,279934" o:gfxdata="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" path="m151068,19139r,114448c150557,161976,139521,188962,120191,209440v-19522,20223,-40383,33684,-66348,41850c69537,234512,83125,219073,90143,207973v11930,-18692,23923,-53397,23923,-83381l114066,37320v,,319,-18118,319,-18118l151068,19202m170206,l95566,r-638,36938l94928,124529v,25837,-10718,57096,-20925,73109c59840,219903,9378,269216,1212,278531l,279934v59521,-4083,99138,-21180,133907,-57288c156618,198531,169568,166825,170142,133715l170142,r,l170206,xe" fillcolor="#1b5e86" strokecolor="#326297" strokeweight="0">
                             <v:stroke joinstyle="miter"/>
                             <v:path arrowok="t" o:connecttype="custom" o:connectlocs="151068,19139;151068,133587;120191,209440;53843,251290;90143,207973;114066,124592;114066,37320;114385,19202;151068,19202;170206,0;95566,0;94928,36938;94928,124529;74003,197638;1212,278531;0,279934;133907,222646;170142,133715;170142,0;170142,0" o:connectangles="0,0,0,0,0,0,0,0,0,0,0,0,0,0,0,0,0,0,0,0"/>
                           </v:shape>
@@ -9947,12 +9743,14 @@
         <w:tc>
           <w:tcPr>
             <w:tcW w:w="5601" w:type="dxa"/>
+            <w:gridSpan w:val="2"/>
             <w:tcBorders>
-              <w:top w:val="single" w:sz="12" w:space="0" w:color="003D6B"/>
+              <w:top w:val="single" w:sz="12" w:space="0" w:color="326297"/>
               <w:left w:val="nil"/>
-              <w:bottom w:val="single" w:sz="12" w:space="0" w:color="003D6B"/>
+              <w:bottom w:val="nil"/>
               <w:right w:val="nil"/>
             </w:tcBorders>
+            <w:shd w:val="clear" w:color="auto" w:fill="auto"/>
           </w:tcPr>
           <w:p>
             <w:pPr>
@@ -9966,13 +9764,14 @@
         </w:tc>
         <w:tc>
           <w:tcPr>
-            <w:tcW w:w="180" w:type="dxa"/>
+            <w:tcW w:w="164" w:type="dxa"/>
             <w:tcBorders>
               <w:top w:val="nil"/>
               <w:left w:val="nil"/>
               <w:bottom w:val="nil"/>
               <w:right w:val="nil"/>
             </w:tcBorders>
+            <w:shd w:val="clear" w:color="auto" w:fill="auto"/>
           </w:tcPr>
           <w:p>
             <w:pPr>
@@ -9986,13 +9785,14 @@
         </w:tc>
         <w:tc>
           <w:tcPr>
-            <w:tcW w:w="5744" w:type="dxa"/>
+            <w:tcW w:w="5760" w:type="dxa"/>
             <w:tcBorders>
-              <w:top w:val="single" w:sz="12" w:space="0" w:color="003D6B"/>
+              <w:top w:val="single" w:sz="12" w:space="0" w:color="326297"/>
               <w:left w:val="nil"/>
-              <w:bottom w:val="single" w:sz="12" w:space="0" w:color="003D6B"/>
+              <w:bottom w:val="nil"/>
               <w:right w:val="nil"/>
             </w:tcBorders>
+            <w:shd w:val="clear" w:color="auto" w:fill="auto"/>
           </w:tcPr>
           <w:p>
             <w:pPr>
@@ -10012,13 +9812,11 @@
         <w:tc>
           <w:tcPr>
             <w:tcW w:w="5601" w:type="dxa"/>
+            <w:gridSpan w:val="2"/>
             <w:tcBorders>
-              <w:top w:val="single" w:sz="12" w:space="0" w:color="003D6B"/>
-              <w:left w:val="single" w:sz="12" w:space="0" w:color="003D6B"/>
-              <w:bottom w:val="nil"/>
-              <w:right w:val="single" w:sz="12" w:space="0" w:color="003D6B"/>
+              <w:top w:val="nil"/>
             </w:tcBorders>
-            <w:shd w:val="clear" w:color="auto" w:fill="1B5E86"/>
+            <w:shd w:val="clear" w:color="auto" w:fill="326297"/>
             <w:vAlign w:val="center"/>
           </w:tcPr>
           <w:p>
@@ -10048,13 +9846,12 @@
         </w:tc>
         <w:tc>
           <w:tcPr>
-            <w:tcW w:w="180" w:type="dxa"/>
+            <w:tcW w:w="164" w:type="dxa"/>
             <w:tcBorders>
               <w:top w:val="nil"/>
-              <w:left w:val="single" w:sz="12" w:space="0" w:color="003D6B"/>
               <w:bottom w:val="nil"/>
-              <w:right w:val="single" w:sz="12" w:space="0" w:color="003D6B"/>
             </w:tcBorders>
+            <w:shd w:val="clear" w:color="auto" w:fill="auto"/>
             <w:vAlign w:val="center"/>
           </w:tcPr>
           <w:p>
@@ -10073,14 +9870,11 @@
         </w:tc>
         <w:tc>
           <w:tcPr>
-            <w:tcW w:w="5744" w:type="dxa"/>
+            <w:tcW w:w="5760" w:type="dxa"/>
             <w:tcBorders>
-              <w:top w:val="single" w:sz="12" w:space="0" w:color="003D6B"/>
-              <w:left w:val="single" w:sz="12" w:space="0" w:color="003D6B"/>
-              <w:bottom w:val="nil"/>
-              <w:right w:val="single" w:sz="12" w:space="0" w:color="003D6B"/>
+              <w:top w:val="nil"/>
             </w:tcBorders>
-            <w:shd w:val="clear" w:color="auto" w:fill="1B5E86"/>
+            <w:shd w:val="clear" w:color="auto" w:fill="326297"/>
             <w:vAlign w:val="center"/>
           </w:tcPr>
           <w:p>
@@ -10117,12 +9911,7 @@
         <w:tc>
           <w:tcPr>
             <w:tcW w:w="5601" w:type="dxa"/>
-            <w:tcBorders>
-              <w:top w:val="nil"/>
-              <w:left w:val="single" w:sz="12" w:space="0" w:color="003D6B"/>
-              <w:bottom w:val="single" w:sz="12" w:space="0" w:color="003D6B"/>
-              <w:right w:val="single" w:sz="12" w:space="0" w:color="003D6B"/>
-            </w:tcBorders>
+            <w:gridSpan w:val="2"/>
             <w:shd w:val="clear" w:color="auto" w:fill="FFFFFF" w:themeFill="background1"/>
           </w:tcPr>
           <w:p>
@@ -10146,7 +9935,49 @@
                 <w:b/>
                 <w:bCs/>
               </w:rPr>
-              <w:t>Your participation is completely voluntary</w:t>
+              <w:t xml:space="preserve">Your </w:t>
+            </w:r>
+            <w:r>
+              <w:rPr>
+                <w:rFonts w:ascii="Arial Nova" w:hAnsi="Arial Nova" w:cs="Arial"/>
+                <w:b/>
+                <w:bCs/>
+              </w:rPr>
+              <w:t xml:space="preserve">taking </w:t>
+            </w:r>
+            <w:proofErr w:type="gramStart"/>
+            <w:r>
+              <w:rPr>
+                <w:rFonts w:ascii="Arial Nova" w:hAnsi="Arial Nova" w:cs="Arial"/>
+                <w:b/>
+                <w:bCs/>
+              </w:rPr>
+              <w:t>part is</w:t>
+            </w:r>
+            <w:proofErr w:type="gramEnd"/>
+            <w:r>
+              <w:rPr>
+                <w:rFonts w:ascii="Arial Nova" w:hAnsi="Arial Nova" w:cs="Arial"/>
+                <w:b/>
+                <w:bCs/>
+              </w:rPr>
+              <w:t xml:space="preserve"> </w:t>
+            </w:r>
+            <w:r>
+              <w:rPr>
+                <w:rFonts w:ascii="Arial Nova" w:hAnsi="Arial Nova" w:cs="Arial"/>
+                <w:b/>
+                <w:bCs/>
+              </w:rPr>
+              <w:t>in the study is</w:t>
+            </w:r>
+            <w:r>
+              <w:rPr>
+                <w:rFonts w:ascii="Arial Nova" w:hAnsi="Arial Nova" w:cs="Arial"/>
+                <w:b/>
+                <w:bCs/>
+              </w:rPr>
+              <w:t xml:space="preserve"> voluntary</w:t>
             </w:r>
           </w:p>
           <w:p>
@@ -10194,6 +10025,7 @@
                 <w:rFonts w:ascii="Arial Nova" w:hAnsi="Arial Nova" w:cs="Arial"/>
               </w:rPr>
             </w:pPr>
+            <w:proofErr w:type="gramStart"/>
             <w:r>
               <w:rPr>
                 <w:rFonts w:ascii="Arial Nova" w:hAnsi="Arial Nova" w:cs="Arial"/>
@@ -10204,12 +10036,31 @@
             </w:r>
             <w:r>
               <w:rPr>
+                <w:rFonts w:ascii="Arial Nova" w:hAnsi="Arial Nova" w:cs="Arial"/>
+              </w:rPr>
+              <w:t>{{</w:t>
+            </w:r>
+            <w:proofErr w:type="gramEnd"/>
+            <w:r>
+              <w:rPr>
+                <w:rFonts w:ascii="Arial Nova" w:hAnsi="Arial Nova" w:cs="Arial"/>
+              </w:rPr>
+              <w:t>alternatives</w:t>
+            </w:r>
+            <w:r>
+              <w:rPr>
+                <w:rFonts w:ascii="Arial Nova" w:hAnsi="Arial Nova" w:cs="Arial"/>
+              </w:rPr>
+              <w:t>}}</w:t>
+            </w:r>
+            <w:r>
+              <w:rPr>
                 <w:noProof/>
               </w:rPr>
               <mc:AlternateContent>
                 <mc:Choice Requires="wpg">
                   <w:drawing>
-                    <wp:anchor distT="0" distB="0" distL="114300" distR="114300" simplePos="0" relativeHeight="251658247" behindDoc="0" locked="0" layoutInCell="1" allowOverlap="1" wp14:anchorId="7A72327C" wp14:editId="428B5A76">
+                    <wp:anchor distT="0" distB="0" distL="114300" distR="114300" simplePos="0" relativeHeight="251658247" behindDoc="0" locked="0" layoutInCell="1" allowOverlap="1" wp14:anchorId="7A72327C" wp14:editId="0CB9DF3E">
                       <wp:simplePos x="0" y="0"/>
                       <wp:positionH relativeFrom="column">
                         <wp:posOffset>2959735</wp:posOffset>
@@ -11146,7 +10997,9 @@
                                   <a:srgbClr val="1B5E86"/>
                                 </a:solidFill>
                                 <a:ln w="0" cap="flat">
-                                  <a:noFill/>
+                                  <a:solidFill>
+                                    <a:srgbClr val="326297"/>
+                                  </a:solidFill>
                                   <a:prstDash val="solid"/>
                                   <a:miter/>
                                 </a:ln>
@@ -13592,7 +13445,9 @@
                                   <a:srgbClr val="FFFFFF"/>
                                 </a:solidFill>
                                 <a:ln w="0" cap="flat">
-                                  <a:noFill/>
+                                  <a:solidFill>
+                                    <a:srgbClr val="326297"/>
+                                  </a:solidFill>
                                   <a:prstDash val="solid"/>
                                   <a:miter/>
                                 </a:ln>
@@ -13607,12 +13462,12 @@
                 </mc:Choice>
                 <mc:Fallback>
                   <w:pict>
-                    <v:group w14:anchorId="0245F108" id="Group 152" o:spid="_x0000_s1026" alt="&quot;&quot;" style="position:absolute;margin-left:233.05pt;margin-top:71.85pt;width:38.45pt;height:43.25pt;z-index:251658247;mso-position-vertical-relative:page" coordsize="4886,5494" o:gfxdata="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">
+                    <v:group w14:anchorId="40EC37E6" id="Group 152" o:spid="_x0000_s1026" alt="&quot;&quot;" style="position:absolute;margin-left:233.05pt;margin-top:71.85pt;width:38.45pt;height:43.25pt;z-index:251658247;mso-position-vertical-relative:page" coordsize="4886,5494" o:gfxdata="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">
                       <v:shape id="Freeform 120" o:spid="_x0000_s1027" alt="&quot;&quot;" style="position:absolute;left:792;top:110;width:2538;height:4318;visibility:visible;mso-wrap-style:square;v-text-anchor:middle" coordsize="253796,431817" o:gfxdata="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" path="m166012,431818r,-128742c166012,300097,167384,297259,169749,295414r5486,-4351c196235,274320,212836,261172,221964,240787v284,-473,21567,-46445,31405,-75959c254173,162133,253842,159247,252376,156835v-1230,-1986,-3311,-3263,-5581,-3547c227261,151538,215011,169511,203140,189186v-2791,5392,-6290,10358,-10405,14757l192167,204416v-1655,1324,-3689,2081,-5770,2175c170032,206875,159060,189044,176465,187578r,-144775c176465,35520,170600,29560,163316,29513r-2554,c153195,29513,147046,35662,147046,43276r,74776c147046,123491,142648,127890,137256,127890v-5392,,-9791,-4399,-9791,-9838l127465,13290c127465,6007,121601,47,114317,r-2554,c104196,,98047,6149,98047,13763r,114127c98047,133329,93648,137728,88257,137728v-5392,,-9791,-4399,-9791,-9838l78466,42803v,-7283,-5865,-13243,-13148,-13290l62764,29513v-7568,,-13716,6149,-13716,13763l49048,147565v,5439,-4399,9838,-9791,9838c33865,157403,29467,153004,29467,147565r,-55620c29467,84661,23602,78701,16318,78654r-2554,c6197,78654,48,84803,48,92417r,144633c-850,259280,10927,272192,22325,284583v7615,7142,13432,15987,16980,25777l39305,431723r126991,l166012,431818xe" stroked="f" strokeweight="0">
                         <v:stroke joinstyle="miter"/>
                         <v:path arrowok="t" o:connecttype="custom" o:connectlocs="166012,431818;166012,303076;169749,295414;175235,291063;221964,240787;253369,164828;252376,156835;246795,153288;203140,189186;192735,203943;192167,204416;186397,206591;176465,187578;176465,42803;163316,29513;160762,29513;147046,43276;147046,118052;137256,127890;127465,118052;127465,13290;114317,0;111763,0;98047,13763;98047,127890;88257,137728;78466,127890;78466,42803;65318,29513;62764,29513;49048,43276;49048,147565;39257,157403;29467,147565;29467,91945;16318,78654;13764,78654;48,92417;48,237050;22325,284583;39305,310360;39305,431723;166296,431723" o:connectangles="0,0,0,0,0,0,0,0,0,0,0,0,0,0,0,0,0,0,0,0,0,0,0,0,0,0,0,0,0,0,0,0,0,0,0,0,0,0,0,0,0,0,0"/>
                       </v:shape>
-                      <v:shape id="Freeform 121" o:spid="_x0000_s1028" alt="&quot;&quot;" style="position:absolute;left:605;width:2141;height:2187;visibility:visible;mso-wrap-style:square;v-text-anchor:middle" coordsize="214159,218746" o:gfxdata="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" path="m9743,218747v5392,,9743,-4446,9743,-9933l19486,113370v,-7709,6101,-13905,13622,-13905l35520,99465v7236,47,13101,6054,13148,13432l48668,169085v,5487,4351,9932,9743,9932c63803,179017,68154,174572,68154,169085r,-105471c68154,55905,74256,49709,81776,49709r2412,c91424,49756,97289,55763,97336,63141r,85985c97336,154612,101688,159058,107080,159058v5391,,9743,-4446,9743,-9932l116823,33817v,-7709,6101,-13905,13621,-13905l132856,19912v7237,47,13101,6054,13149,13432l146005,129309v,5486,4351,9932,9743,9932c161140,139241,165491,134795,165491,129309r,-65648c165491,55952,171592,49756,179112,49756r2412,c188761,49803,194626,55810,194673,63188r,26344c194673,95019,199024,99465,204416,99465v5392,,9743,-4446,9743,-9933l214159,63188v,-18398,-14615,-33297,-32587,-33297l179160,29891v-4730,,-9412,1088,-13716,3075c165160,14709,150687,47,132856,r-2412,c112613,,97999,14473,97431,32729,93269,30837,88728,29891,84188,29844r-2412,c63519,29844,48668,44979,48668,63661r,18777c44506,80546,40060,79600,35520,79553r-2412,c14851,79553,,94688,,113370r,95444c,214301,4351,218747,9743,218747r,xe" fillcolor="#1b5e86" stroked="f" strokeweight="0">
+                      <v:shape id="Freeform 121" o:spid="_x0000_s1028" alt="&quot;&quot;" style="position:absolute;left:605;width:2141;height:2187;visibility:visible;mso-wrap-style:square;v-text-anchor:middle" coordsize="214159,218746" o:gfxdata="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" path="m9743,218747v5392,,9743,-4446,9743,-9933l19486,113370v,-7709,6101,-13905,13622,-13905l35520,99465v7236,47,13101,6054,13148,13432l48668,169085v,5487,4351,9932,9743,9932c63803,179017,68154,174572,68154,169085r,-105471c68154,55905,74256,49709,81776,49709r2412,c91424,49756,97289,55763,97336,63141r,85985c97336,154612,101688,159058,107080,159058v5391,,9743,-4446,9743,-9932l116823,33817v,-7709,6101,-13905,13621,-13905l132856,19912v7237,47,13101,6054,13149,13432l146005,129309v,5486,4351,9932,9743,9932c161140,139241,165491,134795,165491,129309r,-65648c165491,55952,171592,49756,179112,49756r2412,c188761,49803,194626,55810,194673,63188r,26344c194673,95019,199024,99465,204416,99465v5392,,9743,-4446,9743,-9933l214159,63188v,-18398,-14615,-33297,-32587,-33297l179160,29891v-4730,,-9412,1088,-13716,3075c165160,14709,150687,47,132856,r-2412,c112613,,97999,14473,97431,32729,93269,30837,88728,29891,84188,29844r-2412,c63519,29844,48668,44979,48668,63661r,18777c44506,80546,40060,79600,35520,79553r-2412,c14851,79553,,94688,,113370r,95444c,214301,4351,218747,9743,218747r,xe" fillcolor="#1b5e86" strokecolor="#326297" strokeweight="0">
                         <v:stroke joinstyle="miter"/>
                         <v:path arrowok="t" o:connecttype="custom" o:connectlocs="9743,218747;19486,208814;19486,113370;33108,99465;35520,99465;48668,112897;48668,169085;58411,179017;68154,169085;68154,63614;81776,49709;84188,49709;97336,63141;97336,149126;107080,159058;116823,149126;116823,33817;130444,19912;132856,19912;146005,33344;146005,129309;155748,139241;165491,129309;165491,63661;179112,49756;181524,49756;194673,63188;194673,89532;204416,99465;214159,89532;214159,63188;181572,29891;179160,29891;165444,32966;132856,0;130444,0;97431,32729;84188,29844;81776,29844;48668,63661;48668,82438;35520,79553;33108,79553;0,113370;0,208814;9743,218747;9743,218747" o:connectangles="0,0,0,0,0,0,0,0,0,0,0,0,0,0,0,0,0,0,0,0,0,0,0,0,0,0,0,0,0,0,0,0,0,0,0,0,0,0,0,0,0,0,0,0,0,0,0"/>
                       </v:shape>
@@ -13628,7 +13483,7 @@
                         <v:stroke joinstyle="miter"/>
                         <v:path arrowok="t" o:connecttype="custom" o:connectlocs="268964,153052;215992,183936;215992,62526;183216,29560;180662,29560;166946,32587;134169,0;131615,0;98366,32398;85123,29560;82569,29560;49224,62999;49224,81587;36076,78749;33522,78749;36,112235;36,256584;27042,317502;39292,334623;39292,334623;49083,344461;58873,334623;58873,330177;41893,304401;19617,256868;19617,112235;33333,98471;35887,98471;49035,111762;49035,167383;58826,177220;68616,167383;68616,63094;82332,49330;84886,49330;98035,62621;98035,147754;107825,157592;117615,147754;117615,33628;131331,19865;133885,19865;147034,33155;147034,137964;156824,147802;166615,137964;166615,63188;180331,49425;182885,49425;196033,62715;196033,207585;147743,225415;146182,239179;153845,242915;159946,240834;205965,226550;205965,226550;211736,224375;212303,223902;212303,223902;222708,209145;266363,173247;271944,176795;272937,184788;241532,260746;194803,311022;189317,315373;185581,323035;185581,334860;195371,344697;205161,334860;205161,327481;206911,326015;259316,268550;291288,190889;288261,165774;268539,153288;268539,153288" o:connectangles="0,0,0,0,0,0,0,0,0,0,0,0,0,0,0,0,0,0,0,0,0,0,0,0,0,0,0,0,0,0,0,0,0,0,0,0,0,0,0,0,0,0,0,0,0,0,0,0,0,0,0,0,0,0,0,0,0,0,0,0,0,0,0,0,0,0,0,0,0,0,0,0,0,0,0,0,0,0"/>
                       </v:shape>
-                      <v:shape id="Freeform 125" o:spid="_x0000_s1032" alt="&quot;&quot;" style="position:absolute;left:198;top:2243;width:2538;height:3150;visibility:visible;mso-wrap-style:square;v-text-anchor:middle" coordsize="253796,314995" o:gfxdata="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" path="m166012,314995r,-11824c166012,300191,167384,297353,169749,295509r5486,-4351c196235,274415,212836,261266,221964,240881v284,-473,21567,-46445,31405,-75958c254173,162227,253842,159342,252376,156930v-1230,-1986,-3311,-3263,-5581,-3547c227261,151633,215011,169605,203140,189281v-2790,5392,-6290,10358,-10405,14756l192167,204510v-1655,1325,-3689,2081,-5770,2176c170032,206970,154046,211936,140377,220970v-1750,1371,-3878,2081,-6101,2081c131296,223051,128459,221679,126614,219314v-3358,-4257,-2649,-10405,1561,-13763c142364,195335,159060,189186,176465,187720r,-144869c176465,35567,170600,29608,163316,29560r-2554,c153195,29560,147046,35709,147046,43324r,74776c147046,123539,142648,127937,137256,127937v-5392,,-9791,-4398,-9791,-9837l127465,13290c127465,6007,121601,47,114317,r-2554,c104195,,98047,6149,98047,13763r,114127c98047,133329,93648,137728,88257,137728v-5392,,-9791,-4399,-9791,-9838l78466,42756v,-7284,-5865,-13243,-13148,-13290l62764,29466v-7568,,-13716,6148,-13716,13763l49048,147518v,5439,-4399,9838,-9791,9838c33865,157356,29467,152957,29467,147518r,-55621c29467,84614,23602,78654,16318,78607r-2554,c6197,78607,48,84755,48,92370r,144633c-850,259232,10927,272144,22325,284536v7615,7142,13432,15986,16980,25777l39305,314759r126991,l166012,314995xe" stroked="f" strokeweight="0">
+                      <v:shape id="Freeform 125" o:spid="_x0000_s1032" alt="&quot;&quot;" style="position:absolute;left:198;top:2243;width:2538;height:3150;visibility:visible;mso-wrap-style:square;v-text-anchor:middle" coordsize="253796,314995" o:gfxdata="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" path="m166012,314995r,-11824c166012,300191,167384,297353,169749,295509r5486,-4351c196235,274415,212836,261266,221964,240881v284,-473,21567,-46445,31405,-75958c254173,162227,253842,159342,252376,156930v-1230,-1986,-3311,-3263,-5581,-3547c227261,151633,215011,169605,203140,189281v-2790,5392,-6290,10358,-10405,14756l192167,204510v-1655,1325,-3689,2081,-5770,2176c170032,206970,154046,211936,140377,220970v-1750,1371,-3878,2081,-6101,2081c131296,223051,128459,221679,126614,219314v-3358,-4257,-2649,-10405,1561,-13763c142364,195335,159060,189186,176465,187720r,-144869c176465,35567,170600,29608,163316,29560r-2554,c153195,29560,147046,35709,147046,43324r,74776c147046,123539,142648,127937,137256,127937v-5392,,-9791,-4398,-9791,-9837l127465,13290c127465,6007,121601,47,114317,r-2554,c104195,,98047,6149,98047,13763r,114127c98047,133329,93648,137728,88257,137728v-5392,,-9791,-4399,-9791,-9838l78466,42756v,-7284,-5865,-13243,-13148,-13290l62764,29466v-7568,,-13716,6148,-13716,13763l49048,147518v,5439,-4399,9838,-9791,9838c33865,157356,29467,152957,29467,147518r,-55621c29467,84614,23602,78654,16318,78607r-2554,c6197,78607,48,84755,48,92370r,144633c-850,259232,10927,272144,22325,284536v7615,7142,13432,15986,16980,25777l39305,314759r126991,l166012,314995xe" strokecolor="#326297" strokeweight="0">
                         <v:stroke joinstyle="miter"/>
                         <v:path arrowok="t" o:connecttype="custom" o:connectlocs="166012,314995;166012,303171;169749,295509;175235,291158;221964,240881;253369,164923;252376,156930;246795,153383;203140,189281;192735,204037;192167,204510;186397,206686;140377,220970;134276,223051;126614,219314;128175,205551;176465,187720;176465,42851;163316,29560;160762,29560;147046,43324;147046,118100;137256,127937;127465,118100;127465,13290;114317,0;111763,0;98047,13763;98047,127890;88257,137728;78466,127890;78466,42756;65318,29466;62764,29466;49048,43229;49048,147518;39257,157356;29467,147518;29467,91897;16318,78607;13764,78607;48,92370;48,237003;22325,284536;39305,310313;39305,314759;166296,314759" o:connectangles="0,0,0,0,0,0,0,0,0,0,0,0,0,0,0,0,0,0,0,0,0,0,0,0,0,0,0,0,0,0,0,0,0,0,0,0,0,0,0,0,0,0,0,0,0,0,0"/>
                       </v:shape>
@@ -13638,31 +13493,15 @@
                 </mc:Fallback>
               </mc:AlternateContent>
             </w:r>
-            <w:proofErr w:type="gramStart"/>
-            <w:r>
-              <w:rPr>
-                <w:rFonts w:ascii="Arial Nova" w:hAnsi="Arial Nova" w:cs="Arial"/>
-              </w:rPr>
-              <w:t>{{ alternatives</w:t>
-            </w:r>
-            <w:proofErr w:type="gramEnd"/>
-            <w:r>
-              <w:rPr>
-                <w:rFonts w:ascii="Arial Nova" w:hAnsi="Arial Nova" w:cs="Arial"/>
-              </w:rPr>
-              <w:t xml:space="preserve"> }}</w:t>
-            </w:r>
           </w:p>
         </w:tc>
         <w:tc>
           <w:tcPr>
-            <w:tcW w:w="180" w:type="dxa"/>
+            <w:tcW w:w="164" w:type="dxa"/>
             <w:tcBorders>
               <w:top w:val="nil"/>
-              <w:left w:val="single" w:sz="12" w:space="0" w:color="003D6B"/>
-              <w:bottom w:val="nil"/>
-              <w:right w:val="single" w:sz="12" w:space="0" w:color="003D6B"/>
             </w:tcBorders>
+            <w:shd w:val="clear" w:color="auto" w:fill="auto"/>
           </w:tcPr>
           <w:p>
             <w:pPr>
@@ -13674,13 +13513,7 @@
         </w:tc>
         <w:tc>
           <w:tcPr>
-            <w:tcW w:w="5744" w:type="dxa"/>
-            <w:tcBorders>
-              <w:top w:val="nil"/>
-              <w:left w:val="single" w:sz="12" w:space="0" w:color="003D6B"/>
-              <w:bottom w:val="single" w:sz="12" w:space="0" w:color="003D6B"/>
-              <w:right w:val="single" w:sz="12" w:space="0" w:color="003D6B"/>
-            </w:tcBorders>
+            <w:tcW w:w="5760" w:type="dxa"/>
             <w:shd w:val="clear" w:color="auto" w:fill="FFFFFF" w:themeFill="background1"/>
           </w:tcPr>
           <w:p>
@@ -13697,7 +13530,7 @@
               <mc:AlternateContent>
                 <mc:Choice Requires="wpg">
                   <w:drawing>
-                    <wp:anchor distT="0" distB="0" distL="114300" distR="114300" simplePos="0" relativeHeight="251658248" behindDoc="0" locked="0" layoutInCell="1" allowOverlap="1" wp14:anchorId="314BF31B" wp14:editId="695485EF">
+                    <wp:anchor distT="0" distB="0" distL="114300" distR="114300" simplePos="0" relativeHeight="251658248" behindDoc="0" locked="0" layoutInCell="1" allowOverlap="1" wp14:anchorId="314BF31B" wp14:editId="5DDC4181">
                       <wp:simplePos x="0" y="0"/>
                       <wp:positionH relativeFrom="column">
                         <wp:posOffset>2989580</wp:posOffset>
@@ -14230,7 +14063,7 @@
                                 </a:solidFill>
                                 <a:ln w="0" cap="flat">
                                   <a:solidFill>
-                                    <a:srgbClr val="1B5E86"/>
+                                    <a:srgbClr val="326297"/>
                                   </a:solidFill>
                                   <a:prstDash val="solid"/>
                                   <a:miter/>
@@ -14252,12 +14085,12 @@
                 </mc:Choice>
                 <mc:Fallback>
                   <w:pict>
-                    <v:group w14:anchorId="7C50EAB5" id="Group 151" o:spid="_x0000_s1026" alt="&quot;&quot;" style="position:absolute;margin-left:235.4pt;margin-top:70.25pt;width:42.25pt;height:43.4pt;z-index:251658248;mso-position-vertical-relative:page;mso-width-relative:margin;mso-height-relative:margin" coordsize="5935,5935" o:gfxdata="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">
+                    <v:group w14:anchorId="6EE3055B" id="Group 151" o:spid="_x0000_s1026" alt="&quot;&quot;" style="position:absolute;margin-left:235.4pt;margin-top:70.25pt;width:42.25pt;height:43.4pt;z-index:251658248;mso-position-vertical-relative:page;mso-width-relative:margin;mso-height-relative:margin" coordsize="5935,5935" o:gfxdata="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">
                       <v:shape id="Freeform 117" o:spid="_x0000_s1027" alt="Red and blue icon of a circle with a dollar sign iside" style="position:absolute;left:2148;top:1201;width:1638;height:3533;visibility:visible;mso-wrap-style:square;v-text-anchor:middle" coordsize="163839,353314" o:gfxdata="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" path="m141506,184852c127637,173025,109566,167501,92516,162158r,-99300c109086,64419,124636,71803,136283,83691l155974,64779c139104,47609,116471,37283,92456,35722l92456,,67781,r,37283c59316,38904,51211,41845,43646,45928,12488,62918,-3362,102722,9366,136283v9906,25875,33740,37402,58415,46107l67781,289916c48689,287574,32840,276588,19692,262899l,281751v9366,10626,20592,19572,33080,26356c44007,313270,55774,316392,67841,317292r,36022l92516,353314r,-36982c120793,311589,146729,294238,157896,267042v11166,-27197,7084,-62078,-16390,-82130l141506,184912r,-60xm47369,142646c24795,123615,30258,86693,54213,71443v4262,-2701,8825,-4863,13688,-6304l67901,154233c60457,151532,53552,147629,47369,142646r,xm121634,273406v-8045,7864,-18131,13208,-29118,15429l92516,190676v16450,5643,35301,12787,41965,30258c141206,238404,134481,260318,121634,273406r,xe" fillcolor="#bc0e3d" stroked="f" strokeweight="0">
                         <v:stroke joinstyle="miter"/>
                         <v:path arrowok="t" o:connecttype="custom" o:connectlocs="141506,184852;92516,162158;92516,62858;136283,83691;155974,64779;92456,35722;92456,0;67781,0;67781,37283;43646,45928;9366,136283;67781,182390;67781,289916;19692,262899;0,281751;33080,308107;67841,317292;67841,353314;92516,353314;92516,316332;157896,267042;141506,184912;141506,184912;47369,142646;54213,71443;67901,65139;67901,154233;47369,142646;47369,142646;121634,273406;92516,288835;92516,190676;134481,220934;121634,273406;121634,273406" o:connectangles="0,0,0,0,0,0,0,0,0,0,0,0,0,0,0,0,0,0,0,0,0,0,0,0,0,0,0,0,0,0,0,0,0,0,0"/>
                       </v:shape>
-                      <v:shape id="Freeform 118" o:spid="_x0000_s1028" alt="&quot;&quot;" style="position:absolute;width:5935;height:5935;visibility:visible;mso-wrap-style:square;v-text-anchor:middle" coordsize="593519,593519" o:gfxdata="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" path="m296760,30018v147089,,266741,119653,266741,266742c563501,443849,443849,563501,296760,563501,149671,563501,30018,443849,30018,296760,30018,149671,149671,30018,296760,30018m296760,c133161,,,133161,,296760,,460359,133161,593520,296760,593520v163599,,296760,-133161,296760,-296760c593520,133161,460419,,296760,r,xe" fillcolor="#1b5e86" strokecolor="#1b5e86" strokeweight="0">
+                      <v:shape id="Freeform 118" o:spid="_x0000_s1028" alt="&quot;&quot;" style="position:absolute;width:5935;height:5935;visibility:visible;mso-wrap-style:square;v-text-anchor:middle" coordsize="593519,593519" o:gfxdata="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" path="m296760,30018v147089,,266741,119653,266741,266742c563501,443849,443849,563501,296760,563501,149671,563501,30018,443849,30018,296760,30018,149671,149671,30018,296760,30018m296760,c133161,,,133161,,296760,,460359,133161,593520,296760,593520v163599,,296760,-133161,296760,-296760c593520,133161,460419,,296760,r,xe" fillcolor="#1b5e86" strokecolor="#326297" strokeweight="0">
                         <v:stroke joinstyle="miter"/>
                         <v:path arrowok="t" o:connecttype="custom" o:connectlocs="296760,30018;563501,296760;296760,563501;30018,296760;296760,30018;296760,0;0,296760;296760,593520;593520,296760;296760,0;296760,0" o:connectangles="0,0,0,0,0,0,0,0,0,0,0"/>
                       </v:shape>
@@ -14297,13 +14130,7 @@
         <w:tc>
           <w:tcPr>
             <w:tcW w:w="11525" w:type="dxa"/>
-            <w:gridSpan w:val="3"/>
-            <w:tcBorders>
-              <w:top w:val="nil"/>
-              <w:left w:val="nil"/>
-              <w:bottom w:val="nil"/>
-              <w:right w:val="nil"/>
-            </w:tcBorders>
+            <w:gridSpan w:val="4"/>
           </w:tcPr>
           <w:p>
             <w:pPr>
@@ -14311,7 +14138,7 @@
                 <w:rFonts w:ascii="Arial Nova" w:hAnsi="Arial Nova" w:cs="Arial"/>
                 <w:b/>
                 <w:bCs/>
-                <w:color w:val="1B5E86"/>
+                <w:color w:val="326297"/>
               </w:rPr>
             </w:pPr>
             <w:r>
@@ -14319,7 +14146,7 @@
                 <w:rFonts w:ascii="Arial Nova" w:hAnsi="Arial Nova" w:cs="Arial"/>
                 <w:b/>
                 <w:bCs/>
-                <w:color w:val="1B5E86"/>
+                <w:color w:val="326297"/>
               </w:rPr>
               <w:t>Please review more details on the next pages.</w:t>
             </w:r>
@@ -14373,14 +14200,14 @@
                 <w:rFonts w:ascii="Arial Nova" w:hAnsi="Arial Nova" w:cs="Arial"/>
                 <w:b/>
                 <w:bCs/>
-                <w:color w:val="1B5E86"/>
+                <w:color w:val="326297"/>
               </w:rPr>
               <w:t>Email:</w:t>
             </w:r>
             <w:r>
               <w:rPr>
                 <w:rFonts w:ascii="Arial Nova" w:hAnsi="Arial Nova" w:cs="Arial"/>
-                <w:color w:val="1B5E86"/>
+                <w:color w:val="326297"/>
               </w:rPr>
               <w:t xml:space="preserve"> {{</w:t>
             </w:r>
@@ -14389,40 +14216,31 @@
             <w:r>
               <w:rPr>
                 <w:rFonts w:ascii="Arial Nova" w:hAnsi="Arial Nova" w:cs="Arial"/>
-                <w:color w:val="1B5E86"/>
+                <w:color w:val="326297"/>
               </w:rPr>
               <w:t>contact_email</w:t>
             </w:r>
             <w:proofErr w:type="spellEnd"/>
-            <w:proofErr w:type="gramStart"/>
             <w:r>
               <w:rPr>
                 <w:rFonts w:ascii="Arial Nova" w:hAnsi="Arial Nova" w:cs="Arial"/>
-                <w:color w:val="1B5E86"/>
+                <w:color w:val="326297"/>
               </w:rPr>
-              <w:t>}}  |</w:t>
-            </w:r>
-            <w:proofErr w:type="gramEnd"/>
-            <w:r>
-              <w:rPr>
-                <w:rFonts w:ascii="Arial Nova" w:hAnsi="Arial Nova" w:cs="Arial"/>
-                <w:color w:val="1B5E86"/>
-              </w:rPr>
-              <w:t xml:space="preserve">  </w:t>
+              <w:t xml:space="preserve">}}  |  </w:t>
             </w:r>
             <w:r>
               <w:rPr>
                 <w:rFonts w:ascii="Arial Nova" w:hAnsi="Arial Nova" w:cs="Arial"/>
                 <w:b/>
                 <w:bCs/>
-                <w:color w:val="1B5E86"/>
+                <w:color w:val="326297"/>
               </w:rPr>
               <w:t>Phone:</w:t>
             </w:r>
             <w:r>
               <w:rPr>
                 <w:rFonts w:ascii="Arial Nova" w:hAnsi="Arial Nova" w:cs="Arial"/>
-                <w:color w:val="1B5E86"/>
+                <w:color w:val="326297"/>
               </w:rPr>
               <w:t xml:space="preserve"> {{</w:t>
             </w:r>
@@ -14430,7 +14248,7 @@
             <w:r>
               <w:rPr>
                 <w:rFonts w:ascii="Arial Nova" w:hAnsi="Arial Nova" w:cs="Arial"/>
-                <w:color w:val="1B5E86"/>
+                <w:color w:val="326297"/>
               </w:rPr>
               <w:t>contact_phone</w:t>
             </w:r>
@@ -14438,7 +14256,7 @@
             <w:r>
               <w:rPr>
                 <w:rFonts w:ascii="Arial Nova" w:hAnsi="Arial Nova" w:cs="Arial"/>
-                <w:color w:val="1B5E86"/>
+                <w:color w:val="326297"/>
               </w:rPr>
               <w:t>}}</w:t>
             </w:r>
@@ -15978,6 +15796,21 @@
       </w:tblBorders>
     </w:tblPr>
   </w:style>
+  <w:style w:type="paragraph" w:styleId="NormalWeb">
+    <w:name w:val="Normal (Web)"/>
+    <w:basedOn w:val="Normal"/>
+    <w:uiPriority w:val="99"/>
+    <w:unhideWhenUsed/>
+    <w:rsid w:val="00317867"/>
+    <w:pPr>
+      <w:spacing w:before="100" w:beforeAutospacing="1" w:after="100" w:afterAutospacing="1" w:line="240" w:lineRule="auto"/>
+    </w:pPr>
+    <w:rPr>
+      <w:rFonts w:ascii="Times New Roman" w:eastAsia="Times New Roman" w:hAnsi="Times New Roman" w:cs="Times New Roman"/>
+      <w:kern w:val="0"/>
+      <w14:ligatures w14:val="none"/>
+    </w:rPr>
+  </w:style>
 </w:styles>
 </file>
 

</xml_diff>